<commit_message>
Branch 8.5.5 Release Date:2014-06-12
</commit_message>
<xml_diff>
--- a/main6/tools/client tools/DispatcherMW/ReadMe.docx
+++ b/main6/tools/client tools/DispatcherMW/ReadMe.docx
@@ -124,17 +124,13 @@
         <w:t>xlf file</w:t>
       </w:r>
       <w:r>
-        <w:t xml:space="preserve"> </w:t>
-      </w:r>
-      <w:r>
-        <w:t xml:space="preserve">under </w:t>
-      </w:r>
-      <w:r>
-        <w:t>Restful Service</w:t>
-      </w:r>
-      <w:r>
         <w:t>.</w:t>
       </w:r>
+    </w:p>
+    <w:p>
+      <w:pPr>
+        <w:pStyle w:val="a3"/>
+      </w:pPr>
     </w:p>
     <w:p>
       <w:pPr>
@@ -259,6 +255,325 @@
     <w:p>
       <w:pPr>
         <w:pStyle w:val="a3"/>
+        <w:numPr>
+          <w:ilvl w:val="0"/>
+          <w:numId w:val="3"/>
+        </w:numPr>
+      </w:pPr>
+      <w:r>
+        <w:t>Eclipse configuration</w:t>
+      </w:r>
+    </w:p>
+    <w:p>
+      <w:pPr>
+        <w:pStyle w:val="a3"/>
+        <w:numPr>
+          <w:ilvl w:val="0"/>
+          <w:numId w:val="8"/>
+        </w:numPr>
+      </w:pPr>
+      <w:r>
+        <w:t>Install Eclipse Maven Plug</w:t>
+      </w:r>
+      <w:r>
+        <w:t>in</w:t>
+      </w:r>
+    </w:p>
+    <w:p>
+      <w:pPr>
+        <w:pStyle w:val="a3"/>
+        <w:numPr>
+          <w:ilvl w:val="0"/>
+          <w:numId w:val="8"/>
+        </w:numPr>
+      </w:pPr>
+      <w:r>
+        <w:t>Configure Maven Repository</w:t>
+      </w:r>
+    </w:p>
+    <w:p>
+      <w:pPr>
+        <w:pStyle w:val="a3"/>
+        <w:ind w:left="1800"/>
+      </w:pPr>
+      <w:r>
+        <w:rPr>
+          <w:noProof/>
+        </w:rPr>
+        <w:drawing>
+          <wp:inline distT="0" distB="0" distL="0" distR="0">
+            <wp:extent cx="4091940" cy="3143404"/>
+            <wp:effectExtent l="0" t="0" r="3810" b="0"/>
+            <wp:docPr id="1" name="图片 1" descr="C:\Users\Joey\Desktop\Eclipse-plugin.png"/>
+            <wp:cNvGraphicFramePr>
+              <a:graphicFrameLocks xmlns:a="http://schemas.openxmlformats.org/drawingml/2006/main" noChangeAspect="1"/>
+            </wp:cNvGraphicFramePr>
+            <a:graphic xmlns:a="http://schemas.openxmlformats.org/drawingml/2006/main">
+              <a:graphicData uri="http://schemas.openxmlformats.org/drawingml/2006/picture">
+                <pic:pic xmlns:pic="http://schemas.openxmlformats.org/drawingml/2006/picture">
+                  <pic:nvPicPr>
+                    <pic:cNvPr id="0" name="Picture 7" descr="C:\Users\Joey\Desktop\Eclipse-plugin.png"/>
+                    <pic:cNvPicPr>
+                      <a:picLocks noChangeAspect="1" noChangeArrowheads="1"/>
+                    </pic:cNvPicPr>
+                  </pic:nvPicPr>
+                  <pic:blipFill>
+                    <a:blip r:embed="rId7" cstate="print">
+                      <a:extLst>
+                        <a:ext uri="{28A0092B-C50C-407E-A947-70E740481C1C}">
+                          <a14:useLocalDpi xmlns:a14="http://schemas.microsoft.com/office/drawing/2010/main" val="0"/>
+                        </a:ext>
+                      </a:extLst>
+                    </a:blip>
+                    <a:srcRect/>
+                    <a:stretch>
+                      <a:fillRect/>
+                    </a:stretch>
+                  </pic:blipFill>
+                  <pic:spPr bwMode="auto">
+                    <a:xfrm>
+                      <a:off x="0" y="0"/>
+                      <a:ext cx="4092704" cy="3143991"/>
+                    </a:xfrm>
+                    <a:prstGeom prst="rect">
+                      <a:avLst/>
+                    </a:prstGeom>
+                    <a:noFill/>
+                    <a:ln>
+                      <a:noFill/>
+                    </a:ln>
+                  </pic:spPr>
+                </pic:pic>
+              </a:graphicData>
+            </a:graphic>
+          </wp:inline>
+        </w:drawing>
+      </w:r>
+    </w:p>
+    <w:p>
+      <w:pPr>
+        <w:pStyle w:val="a3"/>
+        <w:ind w:left="1800"/>
+      </w:pPr>
+    </w:p>
+    <w:p>
+      <w:pPr>
+        <w:pStyle w:val="a3"/>
+        <w:ind w:left="1800"/>
+      </w:pPr>
+    </w:p>
+    <w:p>
+      <w:pPr>
+        <w:pStyle w:val="a3"/>
+        <w:ind w:left="1800"/>
+      </w:pPr>
+    </w:p>
+    <w:p>
+      <w:pPr>
+        <w:pStyle w:val="a3"/>
+        <w:ind w:left="1800"/>
+      </w:pPr>
+    </w:p>
+    <w:p>
+      <w:pPr>
+        <w:pStyle w:val="a3"/>
+        <w:ind w:left="1800"/>
+      </w:pPr>
+    </w:p>
+    <w:p>
+      <w:pPr>
+        <w:pStyle w:val="a3"/>
+        <w:ind w:left="1800"/>
+      </w:pPr>
+    </w:p>
+    <w:p>
+      <w:pPr>
+        <w:pStyle w:val="a3"/>
+        <w:ind w:left="1800"/>
+      </w:pPr>
+    </w:p>
+    <w:p>
+      <w:pPr>
+        <w:pStyle w:val="a3"/>
+        <w:ind w:left="1800"/>
+      </w:pPr>
+    </w:p>
+    <w:p>
+      <w:pPr>
+        <w:pStyle w:val="a3"/>
+        <w:numPr>
+          <w:ilvl w:val="0"/>
+          <w:numId w:val="8"/>
+        </w:numPr>
+      </w:pPr>
+      <w:r>
+        <w:lastRenderedPageBreak/>
+        <w:t>Configure Project(Adds “M2_REPO” Variable in Project)</w:t>
+      </w:r>
+    </w:p>
+    <w:p>
+      <w:pPr>
+        <w:pStyle w:val="a3"/>
+        <w:ind w:left="1800"/>
+      </w:pPr>
+      <w:r>
+        <w:rPr>
+          <w:noProof/>
+        </w:rPr>
+        <w:drawing>
+          <wp:inline distT="0" distB="0" distL="0" distR="0">
+            <wp:extent cx="5119829" cy="2904405"/>
+            <wp:effectExtent l="0" t="0" r="5080" b="0"/>
+            <wp:docPr id="3" name="图片 3"/>
+            <wp:cNvGraphicFramePr>
+              <a:graphicFrameLocks xmlns:a="http://schemas.openxmlformats.org/drawingml/2006/main" noChangeAspect="1"/>
+            </wp:cNvGraphicFramePr>
+            <a:graphic xmlns:a="http://schemas.openxmlformats.org/drawingml/2006/main">
+              <a:graphicData uri="http://schemas.openxmlformats.org/drawingml/2006/picture">
+                <pic:pic xmlns:pic="http://schemas.openxmlformats.org/drawingml/2006/picture">
+                  <pic:nvPicPr>
+                    <pic:cNvPr id="0" name="Picture 4"/>
+                    <pic:cNvPicPr>
+                      <a:picLocks noChangeAspect="1" noChangeArrowheads="1"/>
+                    </pic:cNvPicPr>
+                  </pic:nvPicPr>
+                  <pic:blipFill>
+                    <a:blip r:embed="rId8">
+                      <a:extLst>
+                        <a:ext uri="{28A0092B-C50C-407E-A947-70E740481C1C}">
+                          <a14:useLocalDpi xmlns:a14="http://schemas.microsoft.com/office/drawing/2010/main" val="0"/>
+                        </a:ext>
+                      </a:extLst>
+                    </a:blip>
+                    <a:srcRect/>
+                    <a:stretch>
+                      <a:fillRect/>
+                    </a:stretch>
+                  </pic:blipFill>
+                  <pic:spPr bwMode="auto">
+                    <a:xfrm>
+                      <a:off x="0" y="0"/>
+                      <a:ext cx="5120561" cy="2904820"/>
+                    </a:xfrm>
+                    <a:prstGeom prst="rect">
+                      <a:avLst/>
+                    </a:prstGeom>
+                    <a:noFill/>
+                    <a:ln>
+                      <a:noFill/>
+                    </a:ln>
+                  </pic:spPr>
+                </pic:pic>
+              </a:graphicData>
+            </a:graphic>
+          </wp:inline>
+        </w:drawing>
+      </w:r>
+    </w:p>
+    <w:p>
+      <w:pPr>
+        <w:pStyle w:val="a3"/>
+        <w:ind w:left="1800"/>
+      </w:pPr>
+      <w:r>
+        <w:rPr>
+          <w:noProof/>
+        </w:rPr>
+        <w:drawing>
+          <wp:inline distT="0" distB="0" distL="0" distR="0">
+            <wp:extent cx="4983480" cy="3348583"/>
+            <wp:effectExtent l="0" t="0" r="7620" b="4445"/>
+            <wp:docPr id="4" name="图片 4"/>
+            <wp:cNvGraphicFramePr>
+              <a:graphicFrameLocks xmlns:a="http://schemas.openxmlformats.org/drawingml/2006/main" noChangeAspect="1"/>
+            </wp:cNvGraphicFramePr>
+            <a:graphic xmlns:a="http://schemas.openxmlformats.org/drawingml/2006/main">
+              <a:graphicData uri="http://schemas.openxmlformats.org/drawingml/2006/picture">
+                <pic:pic xmlns:pic="http://schemas.openxmlformats.org/drawingml/2006/picture">
+                  <pic:nvPicPr>
+                    <pic:cNvPr id="0" name="Picture 5"/>
+                    <pic:cNvPicPr>
+                      <a:picLocks noChangeAspect="1" noChangeArrowheads="1"/>
+                    </pic:cNvPicPr>
+                  </pic:nvPicPr>
+                  <pic:blipFill>
+                    <a:blip r:embed="rId9">
+                      <a:extLst>
+                        <a:ext uri="{28A0092B-C50C-407E-A947-70E740481C1C}">
+                          <a14:useLocalDpi xmlns:a14="http://schemas.microsoft.com/office/drawing/2010/main" val="0"/>
+                        </a:ext>
+                      </a:extLst>
+                    </a:blip>
+                    <a:srcRect/>
+                    <a:stretch>
+                      <a:fillRect/>
+                    </a:stretch>
+                  </pic:blipFill>
+                  <pic:spPr bwMode="auto">
+                    <a:xfrm>
+                      <a:off x="0" y="0"/>
+                      <a:ext cx="4983480" cy="3348583"/>
+                    </a:xfrm>
+                    <a:prstGeom prst="rect">
+                      <a:avLst/>
+                    </a:prstGeom>
+                    <a:noFill/>
+                    <a:ln>
+                      <a:noFill/>
+                    </a:ln>
+                  </pic:spPr>
+                </pic:pic>
+              </a:graphicData>
+            </a:graphic>
+          </wp:inline>
+        </w:drawing>
+      </w:r>
+    </w:p>
+    <w:p>
+      <w:pPr>
+        <w:pStyle w:val="a3"/>
+        <w:ind w:left="1800"/>
+      </w:pPr>
+    </w:p>
+    <w:p>
+      <w:pPr>
+        <w:pStyle w:val="a3"/>
+        <w:ind w:left="1800"/>
+      </w:pPr>
+    </w:p>
+    <w:p>
+      <w:pPr>
+        <w:pStyle w:val="a3"/>
+        <w:ind w:left="1800"/>
+      </w:pPr>
+    </w:p>
+    <w:p>
+      <w:pPr>
+        <w:pStyle w:val="a3"/>
+        <w:ind w:left="1800"/>
+      </w:pPr>
+    </w:p>
+    <w:p>
+      <w:pPr>
+        <w:pStyle w:val="a3"/>
+        <w:ind w:left="1800"/>
+      </w:pPr>
+    </w:p>
+    <w:p>
+      <w:pPr>
+        <w:pStyle w:val="a3"/>
+        <w:ind w:left="1800"/>
+      </w:pPr>
+    </w:p>
+    <w:p>
+      <w:pPr>
+        <w:pStyle w:val="a3"/>
+        <w:ind w:left="1800"/>
+      </w:pPr>
+    </w:p>
+    <w:p>
+      <w:pPr>
+        <w:pStyle w:val="a3"/>
         <w:ind w:left="1080"/>
       </w:pPr>
     </w:p>
@@ -281,6 +596,7 @@
           <w:sz w:val="24"/>
           <w:szCs w:val="24"/>
         </w:rPr>
+        <w:lastRenderedPageBreak/>
         <w:t>Application Structures</w:t>
       </w:r>
       <w:r>
@@ -715,13 +1031,6 @@
           <w:szCs w:val="18"/>
         </w:rPr>
         <w:tab/>
-      </w:r>
-      <w:r>
-        <w:rPr>
-          <w:rFonts w:ascii="Courier New" w:eastAsia="Times New Roman" w:hAnsi="Courier New" w:cs="Courier New"/>
-          <w:sz w:val="18"/>
-          <w:szCs w:val="18"/>
-        </w:rPr>
         <w:t>Project description folder</w:t>
       </w:r>
     </w:p>
@@ -782,8 +1091,18 @@
           <w:sz w:val="18"/>
           <w:szCs w:val="18"/>
         </w:rPr>
-        <w:t>-- src</w:t>
-      </w:r>
+        <w:t xml:space="preserve">-- </w:t>
+      </w:r>
+      <w:proofErr w:type="spellStart"/>
+      <w:r>
+        <w:rPr>
+          <w:rFonts w:ascii="Courier New" w:eastAsia="Times New Roman" w:hAnsi="Courier New" w:cs="Courier New"/>
+          <w:sz w:val="18"/>
+          <w:szCs w:val="18"/>
+        </w:rPr>
+        <w:t>src</w:t>
+      </w:r>
+      <w:proofErr w:type="spellEnd"/>
       <w:r>
         <w:rPr>
           <w:rFonts w:ascii="Courier New" w:eastAsia="Times New Roman" w:hAnsi="Courier New" w:cs="Courier New"/>
@@ -1053,6 +1372,7 @@
         </w:rPr>
         <w:t xml:space="preserve">|-- </w:t>
       </w:r>
+      <w:proofErr w:type="spellStart"/>
       <w:r>
         <w:rPr>
           <w:rFonts w:ascii="Courier New" w:eastAsia="Times New Roman" w:hAnsi="Courier New" w:cs="Courier New"/>
@@ -1061,6 +1381,7 @@
         </w:rPr>
         <w:t>globalsight</w:t>
       </w:r>
+      <w:proofErr w:type="spellEnd"/>
       <w:r>
         <w:rPr>
           <w:rFonts w:ascii="Courier New" w:eastAsia="Times New Roman" w:hAnsi="Courier New" w:cs="Courier New"/>
@@ -1184,13 +1505,6 @@
           <w:szCs w:val="18"/>
         </w:rPr>
         <w:tab/>
-      </w:r>
-      <w:r>
-        <w:rPr>
-          <w:rFonts w:ascii="Courier New" w:eastAsia="Times New Roman" w:hAnsi="Courier New" w:cs="Courier New"/>
-          <w:sz w:val="18"/>
-          <w:szCs w:val="18"/>
-        </w:rPr>
         <w:t>Include property file</w:t>
       </w:r>
     </w:p>
@@ -1243,8 +1557,18 @@
           <w:sz w:val="18"/>
           <w:szCs w:val="18"/>
         </w:rPr>
-        <w:t>`-- webapp</w:t>
-      </w:r>
+        <w:t xml:space="preserve">`-- </w:t>
+      </w:r>
+      <w:proofErr w:type="spellStart"/>
+      <w:r>
+        <w:rPr>
+          <w:rFonts w:ascii="Courier New" w:eastAsia="Times New Roman" w:hAnsi="Courier New" w:cs="Courier New"/>
+          <w:sz w:val="18"/>
+          <w:szCs w:val="18"/>
+        </w:rPr>
+        <w:t>webapp</w:t>
+      </w:r>
+      <w:proofErr w:type="spellEnd"/>
     </w:p>
     <w:p>
       <w:pPr>
@@ -1619,8 +1943,18 @@
           <w:sz w:val="18"/>
           <w:szCs w:val="18"/>
         </w:rPr>
-        <w:t>|-- css</w:t>
-      </w:r>
+        <w:t xml:space="preserve">|-- </w:t>
+      </w:r>
+      <w:proofErr w:type="spellStart"/>
+      <w:r>
+        <w:rPr>
+          <w:rFonts w:ascii="Courier New" w:eastAsia="Times New Roman" w:hAnsi="Courier New" w:cs="Courier New"/>
+          <w:sz w:val="18"/>
+          <w:szCs w:val="18"/>
+        </w:rPr>
+        <w:t>css</w:t>
+      </w:r>
+      <w:proofErr w:type="spellEnd"/>
     </w:p>
     <w:p>
       <w:pPr>
@@ -1789,8 +2123,18 @@
           <w:sz w:val="18"/>
           <w:szCs w:val="18"/>
         </w:rPr>
-        <w:t>|-- jquery</w:t>
-      </w:r>
+        <w:t xml:space="preserve">|-- </w:t>
+      </w:r>
+      <w:proofErr w:type="spellStart"/>
+      <w:r>
+        <w:rPr>
+          <w:rFonts w:ascii="Courier New" w:eastAsia="Times New Roman" w:hAnsi="Courier New" w:cs="Courier New"/>
+          <w:sz w:val="18"/>
+          <w:szCs w:val="18"/>
+        </w:rPr>
+        <w:t>jquery</w:t>
+      </w:r>
+      <w:proofErr w:type="spellEnd"/>
     </w:p>
     <w:p>
       <w:pPr>
@@ -1882,9 +2226,20 @@
           <w:sz w:val="18"/>
           <w:szCs w:val="18"/>
         </w:rPr>
-        <w:t>-- js</w:t>
-      </w:r>
-    </w:p>
+        <w:t xml:space="preserve">-- </w:t>
+      </w:r>
+      <w:proofErr w:type="spellStart"/>
+      <w:r>
+        <w:rPr>
+          <w:rFonts w:ascii="Courier New" w:eastAsia="Times New Roman" w:hAnsi="Courier New" w:cs="Courier New"/>
+          <w:sz w:val="18"/>
+          <w:szCs w:val="18"/>
+        </w:rPr>
+        <w:t>js</w:t>
+      </w:r>
+      <w:proofErr w:type="spellEnd"/>
+    </w:p>
+    <w:p/>
     <w:p/>
     <w:p>
       <w:pPr>
@@ -1949,7 +2304,15 @@
         <w:ind w:firstLine="720"/>
       </w:pPr>
       <w:r>
-        <w:t xml:space="preserve">In Tomcat 7, modification file is {Server Path}/conf/server.xml, </w:t>
+        <w:t>In Tomcat 7, modification file is {Server Path}/</w:t>
+      </w:r>
+      <w:proofErr w:type="spellStart"/>
+      <w:r>
+        <w:t>conf</w:t>
+      </w:r>
+      <w:proofErr w:type="spellEnd"/>
+      <w:r>
+        <w:t xml:space="preserve">/server.xml, </w:t>
       </w:r>
     </w:p>
     <w:p>
@@ -1975,8 +2338,50 @@
           <w:sz w:val="18"/>
           <w:szCs w:val="18"/>
         </w:rPr>
-        <w:t>&lt;Connector port="8888" protocol="HTTP/1.1" ="20000" redirectPort="8443" URIEncoding="UTF-8"/&gt;</w:t>
-      </w:r>
+        <w:t xml:space="preserve">&lt;Connector port="8888" protocol="HTTP/1.1" ="20000" </w:t>
+      </w:r>
+      <w:proofErr w:type="spellStart"/>
+      <w:r>
+        <w:rPr>
+          <w:sz w:val="18"/>
+          <w:szCs w:val="18"/>
+        </w:rPr>
+        <w:t>redirectPort</w:t>
+      </w:r>
+      <w:proofErr w:type="spellEnd"/>
+      <w:r>
+        <w:rPr>
+          <w:sz w:val="18"/>
+          <w:szCs w:val="18"/>
+        </w:rPr>
+        <w:t xml:space="preserve">="8443" </w:t>
+      </w:r>
+      <w:proofErr w:type="spellStart"/>
+      <w:r>
+        <w:rPr>
+          <w:sz w:val="18"/>
+          <w:szCs w:val="18"/>
+        </w:rPr>
+        <w:t>URIEncoding</w:t>
+      </w:r>
+      <w:proofErr w:type="spellEnd"/>
+      <w:r>
+        <w:rPr>
+          <w:sz w:val="18"/>
+          <w:szCs w:val="18"/>
+        </w:rPr>
+        <w:t>="UTF-8"/&gt;</w:t>
+      </w:r>
+    </w:p>
+    <w:p>
+      <w:pPr>
+        <w:pStyle w:val="a5"/>
+        <w:ind w:left="720"/>
+        <w:rPr>
+          <w:sz w:val="18"/>
+          <w:szCs w:val="18"/>
+        </w:rPr>
+      </w:pPr>
     </w:p>
     <w:p>
       <w:pPr>
@@ -2024,78 +2429,126 @@
       <w:pPr>
         <w:pStyle w:val="a5"/>
         <w:ind w:left="720"/>
-      </w:pPr>
-      <w:r>
-        <w:t>The basic path is {user.home}/AppData/Local/</w:t>
+        <w:rPr>
+          <w:rFonts w:ascii="Calibri" w:eastAsia="SimSun" w:hAnsi="Calibri" w:cs="Calibri"/>
+        </w:rPr>
+      </w:pPr>
+      <w:r>
+        <w:t>The basic path is {</w:t>
+      </w:r>
+      <w:r>
+        <w:t>Server Path</w:t>
+      </w:r>
+      <w:r>
+        <w:t>}</w:t>
+      </w:r>
+      <w:r>
+        <w:t>/</w:t>
       </w:r>
       <w:r>
         <w:t>DispatcherMW</w:t>
       </w:r>
       <w:r>
-        <w:t xml:space="preserve">, such as </w:t>
-      </w:r>
-      <w:r>
-        <w:t>C:\Users\Joey\AppData\Local\DispatcherMW</w:t>
-      </w:r>
-    </w:p>
-    <w:p>
-      <w:pPr>
-        <w:pStyle w:val="a5"/>
-        <w:ind w:left="720"/>
-      </w:pPr>
-      <w:r>
-        <w:t>The folder structure:</w:t>
+        <w:t>.</w:t>
+      </w:r>
+    </w:p>
+    <w:p>
+      <w:pPr>
+        <w:ind w:firstLine="720"/>
+        <w:rPr>
+          <w:rFonts w:ascii="Calibri" w:eastAsia="SimSun" w:hAnsi="Calibri" w:cs="Calibri"/>
+        </w:rPr>
+      </w:pPr>
+      <w:r>
+        <w:rPr>
+          <w:rFonts w:ascii="Calibri" w:eastAsia="SimSun" w:hAnsi="Calibri" w:cs="Calibri"/>
+        </w:rPr>
+        <w:t xml:space="preserve">The </w:t>
+      </w:r>
+      <w:r>
+        <w:rPr>
+          <w:rFonts w:ascii="Calibri" w:eastAsia="SimSun" w:hAnsi="Calibri" w:cs="Calibri"/>
+        </w:rPr>
+        <w:t xml:space="preserve">sub </w:t>
+      </w:r>
+      <w:r>
+        <w:rPr>
+          <w:rFonts w:ascii="Calibri" w:eastAsia="SimSun" w:hAnsi="Calibri" w:cs="Calibri"/>
+        </w:rPr>
+        <w:t>files of DispatcherMW folder are</w:t>
+      </w:r>
+      <w:r>
+        <w:rPr>
+          <w:rFonts w:ascii="Calibri" w:eastAsia="SimSun" w:hAnsi="Calibri" w:cs="Calibri"/>
+        </w:rPr>
+        <w:t>:</w:t>
       </w:r>
     </w:p>
     <w:tbl>
       <w:tblPr>
-        <w:tblStyle w:val="a6"/>
-        <w:tblW w:w="0" w:type="auto"/>
-        <w:tblInd w:w="720" w:type="dxa"/>
+        <w:tblpPr w:leftFromText="180" w:rightFromText="180" w:vertAnchor="text" w:horzAnchor="margin" w:tblpXSpec="center" w:tblpY="387"/>
+        <w:tblW w:w="8658" w:type="dxa"/>
+        <w:tblBorders>
+          <w:top w:val="single" w:sz="4" w:space="0" w:color="auto"/>
+          <w:left w:val="single" w:sz="4" w:space="0" w:color="auto"/>
+          <w:bottom w:val="single" w:sz="4" w:space="0" w:color="auto"/>
+          <w:right w:val="single" w:sz="4" w:space="0" w:color="auto"/>
+          <w:insideH w:val="single" w:sz="4" w:space="0" w:color="auto"/>
+          <w:insideV w:val="single" w:sz="4" w:space="0" w:color="auto"/>
+        </w:tblBorders>
         <w:tblLook w:val="04A0" w:firstRow="1" w:lastRow="0" w:firstColumn="1" w:lastColumn="0" w:noHBand="0" w:noVBand="1"/>
       </w:tblPr>
       <w:tblGrid>
-        <w:gridCol w:w="3191"/>
-        <w:gridCol w:w="3127"/>
-        <w:gridCol w:w="3528"/>
+        <w:gridCol w:w="1998"/>
+        <w:gridCol w:w="6660"/>
       </w:tblGrid>
       <w:tr>
         <w:tc>
           <w:tcPr>
-            <w:tcW w:w="3191" w:type="dxa"/>
+            <w:tcW w:w="1998" w:type="dxa"/>
+            <w:shd w:val="clear" w:color="auto" w:fill="auto"/>
           </w:tcPr>
           <w:p>
             <w:pPr>
-              <w:pStyle w:val="a5"/>
+              <w:rPr>
+                <w:rFonts w:ascii="Calibri" w:eastAsia="SimSun" w:hAnsi="Calibri" w:cs="Calibri"/>
+                <w:b/>
+              </w:rPr>
             </w:pPr>
             <w:r>
-              <w:t>Folder Name</w:t>
+              <w:rPr>
+                <w:rFonts w:ascii="Calibri" w:eastAsia="SimSun" w:hAnsi="Calibri" w:cs="Calibri"/>
+                <w:b/>
+              </w:rPr>
+              <w:t>Data</w:t>
+            </w:r>
+            <w:r>
+              <w:rPr>
+                <w:rFonts w:ascii="Calibri" w:eastAsia="SimSun" w:hAnsi="Calibri" w:cs="Calibri"/>
+                <w:b/>
+              </w:rPr>
+              <w:t xml:space="preserve"> Type</w:t>
             </w:r>
           </w:p>
         </w:tc>
         <w:tc>
           <w:tcPr>
-            <w:tcW w:w="3127" w:type="dxa"/>
+            <w:tcW w:w="6660" w:type="dxa"/>
+            <w:shd w:val="clear" w:color="auto" w:fill="auto"/>
           </w:tcPr>
           <w:p>
             <w:pPr>
-              <w:pStyle w:val="a5"/>
+              <w:rPr>
+                <w:rFonts w:ascii="Calibri" w:eastAsia="SimSun" w:hAnsi="Calibri" w:cs="Calibri"/>
+                <w:b/>
+              </w:rPr>
             </w:pPr>
             <w:r>
-              <w:t>Child File</w:t>
-            </w:r>
-          </w:p>
-        </w:tc>
-        <w:tc>
-          <w:tcPr>
-            <w:tcW w:w="3528" w:type="dxa"/>
-          </w:tcPr>
-          <w:p>
-            <w:pPr>
-              <w:pStyle w:val="a5"/>
-            </w:pPr>
-            <w:r>
-              <w:t>Description</w:t>
+              <w:rPr>
+                <w:rFonts w:ascii="Calibri" w:eastAsia="SimSun" w:hAnsi="Calibri" w:cs="Calibri"/>
+                <w:b/>
+              </w:rPr>
+              <w:t>File Path</w:t>
             </w:r>
           </w:p>
         </w:tc>
@@ -2103,57 +2556,39 @@
       <w:tr>
         <w:tc>
           <w:tcPr>
-            <w:tcW w:w="3191" w:type="dxa"/>
+            <w:tcW w:w="1998" w:type="dxa"/>
+            <w:shd w:val="clear" w:color="auto" w:fill="auto"/>
           </w:tcPr>
           <w:p>
             <w:pPr>
-              <w:pStyle w:val="a5"/>
+              <w:rPr>
+                <w:rFonts w:ascii="Calibri" w:eastAsia="SimSun" w:hAnsi="Calibri" w:cs="Calibri"/>
+              </w:rPr>
             </w:pPr>
             <w:r>
-              <w:lastRenderedPageBreak/>
-              <w:t>data</w:t>
+              <w:rPr>
+                <w:rFonts w:ascii="Calibri" w:eastAsia="SimSun" w:hAnsi="Calibri" w:cs="Calibri"/>
+              </w:rPr>
+              <w:t>MT Profile Info</w:t>
             </w:r>
           </w:p>
         </w:tc>
         <w:tc>
           <w:tcPr>
-            <w:tcW w:w="3127" w:type="dxa"/>
+            <w:tcW w:w="6660" w:type="dxa"/>
+            <w:shd w:val="clear" w:color="auto" w:fill="auto"/>
           </w:tcPr>
           <w:p>
             <w:pPr>
-              <w:pStyle w:val="a5"/>
+              <w:rPr>
+                <w:rFonts w:ascii="Calibri" w:eastAsia="SimSun" w:hAnsi="Calibri" w:cs="Calibri"/>
+              </w:rPr>
             </w:pPr>
             <w:r>
-              <w:t>Account.xml</w:t>
-            </w:r>
-          </w:p>
-          <w:p>
-            <w:pPr>
-              <w:pStyle w:val="a5"/>
-            </w:pPr>
-            <w:r>
-              <w:t>Languages.xml</w:t>
-            </w:r>
-          </w:p>
-          <w:p>
-            <w:pPr>
-              <w:pStyle w:val="a5"/>
-            </w:pPr>
-            <w:r>
-              <w:t>MachineTranslationProfiles.xml</w:t>
-            </w:r>
-          </w:p>
-        </w:tc>
-        <w:tc>
-          <w:tcPr>
-            <w:tcW w:w="3528" w:type="dxa"/>
-          </w:tcPr>
-          <w:p>
-            <w:pPr>
-              <w:pStyle w:val="a5"/>
-            </w:pPr>
-            <w:r>
-              <w:t>The folder is used for saving server configure info. Such as Account Info, Languages Info and MT Profile Info.</w:t>
+              <w:rPr>
+                <w:rFonts w:ascii="Calibri" w:eastAsia="SimSun" w:hAnsi="Calibri" w:cs="Calibri"/>
+              </w:rPr>
+              <w:t>DispatcherMW/data/MachineTranslationProfiles.xml</w:t>
             </w:r>
           </w:p>
         </w:tc>
@@ -2161,60 +2596,39 @@
       <w:tr>
         <w:tc>
           <w:tcPr>
-            <w:tcW w:w="3191" w:type="dxa"/>
+            <w:tcW w:w="1998" w:type="dxa"/>
+            <w:shd w:val="clear" w:color="auto" w:fill="auto"/>
           </w:tcPr>
           <w:p>
             <w:pPr>
-              <w:pStyle w:val="a5"/>
+              <w:rPr>
+                <w:rFonts w:ascii="Calibri" w:eastAsia="SimSun" w:hAnsi="Calibri" w:cs="Calibri"/>
+              </w:rPr>
             </w:pPr>
             <w:r>
-              <w:t>fileStorage</w:t>
+              <w:rPr>
+                <w:rFonts w:ascii="Calibri" w:eastAsia="SimSun" w:hAnsi="Calibri" w:cs="Calibri"/>
+              </w:rPr>
+              <w:t>Account Info</w:t>
             </w:r>
           </w:p>
         </w:tc>
         <w:tc>
           <w:tcPr>
-            <w:tcW w:w="3127" w:type="dxa"/>
+            <w:tcW w:w="6660" w:type="dxa"/>
+            <w:shd w:val="clear" w:color="auto" w:fill="auto"/>
           </w:tcPr>
           <w:p>
             <w:pPr>
-              <w:pStyle w:val="a5"/>
+              <w:rPr>
+                <w:rFonts w:ascii="Calibri" w:eastAsia="SimSun" w:hAnsi="Calibri" w:cs="Calibri"/>
+              </w:rPr>
             </w:pPr>
             <w:r>
-              <w:t>{Account Name}/{Job ID}</w:t>
-            </w:r>
-            <w:r>
-              <w:t>/s</w:t>
-            </w:r>
-            <w:r>
-              <w:t>ource</w:t>
-            </w:r>
-          </w:p>
-          <w:p>
-            <w:pPr>
-              <w:pStyle w:val="a5"/>
-            </w:pPr>
-            <w:r>
-              <w:t>{Account Name}/{Job ID}/</w:t>
-            </w:r>
-            <w:r>
-              <w:t>t</w:t>
-            </w:r>
-            <w:r>
-              <w:t>arget</w:t>
-            </w:r>
-          </w:p>
-        </w:tc>
-        <w:tc>
-          <w:tcPr>
-            <w:tcW w:w="3528" w:type="dxa"/>
-          </w:tcPr>
-          <w:p>
-            <w:pPr>
-              <w:pStyle w:val="a5"/>
-            </w:pPr>
-            <w:r>
-              <w:t>The folder is used for saving upload xlf file and translated xlf file</w:t>
+              <w:rPr>
+                <w:rFonts w:ascii="Calibri" w:eastAsia="SimSun" w:hAnsi="Calibri" w:cs="Calibri"/>
+              </w:rPr>
+              <w:t>DispatcherMW/data/Account.xml</w:t>
             </w:r>
           </w:p>
         </w:tc>
@@ -2222,49 +2636,214 @@
       <w:tr>
         <w:tc>
           <w:tcPr>
-            <w:tcW w:w="3191" w:type="dxa"/>
+            <w:tcW w:w="1998" w:type="dxa"/>
+            <w:shd w:val="clear" w:color="auto" w:fill="auto"/>
           </w:tcPr>
           <w:p>
             <w:pPr>
-              <w:pStyle w:val="a5"/>
+              <w:rPr>
+                <w:rFonts w:ascii="Calibri" w:eastAsia="SimSun" w:hAnsi="Calibri" w:cs="Calibri"/>
+              </w:rPr>
             </w:pPr>
             <w:r>
-              <w:t>logs</w:t>
+              <w:rPr>
+                <w:rFonts w:ascii="Calibri" w:eastAsia="SimSun" w:hAnsi="Calibri" w:cs="Calibri"/>
+              </w:rPr>
+              <w:t>Language Info</w:t>
             </w:r>
           </w:p>
         </w:tc>
         <w:tc>
           <w:tcPr>
-            <w:tcW w:w="3127" w:type="dxa"/>
+            <w:tcW w:w="6660" w:type="dxa"/>
+            <w:shd w:val="clear" w:color="auto" w:fill="auto"/>
           </w:tcPr>
           <w:p>
             <w:pPr>
-              <w:pStyle w:val="a5"/>
+              <w:rPr>
+                <w:rFonts w:ascii="Calibri" w:eastAsia="SimSun" w:hAnsi="Calibri" w:cs="Calibri"/>
+              </w:rPr>
             </w:pPr>
             <w:r>
-              <w:t>application.log</w:t>
+              <w:rPr>
+                <w:rFonts w:ascii="Calibri" w:eastAsia="SimSun" w:hAnsi="Calibri" w:cs="Calibri"/>
+              </w:rPr>
+              <w:t>DispatcherMW/data/Languages.xml</w:t>
+            </w:r>
+          </w:p>
+        </w:tc>
+      </w:tr>
+      <w:tr>
+        <w:tc>
+          <w:tcPr>
+            <w:tcW w:w="1998" w:type="dxa"/>
+            <w:shd w:val="clear" w:color="auto" w:fill="auto"/>
+          </w:tcPr>
+          <w:p>
+            <w:pPr>
+              <w:rPr>
+                <w:rFonts w:ascii="Calibri" w:eastAsia="SimSun" w:hAnsi="Calibri" w:cs="Calibri"/>
+              </w:rPr>
+            </w:pPr>
+            <w:r>
+              <w:rPr>
+                <w:rFonts w:ascii="Calibri" w:eastAsia="SimSun" w:hAnsi="Calibri" w:cs="Calibri"/>
+              </w:rPr>
+              <w:t>Uploaded XLF file</w:t>
             </w:r>
           </w:p>
         </w:tc>
         <w:tc>
           <w:tcPr>
-            <w:tcW w:w="3528" w:type="dxa"/>
+            <w:tcW w:w="6660" w:type="dxa"/>
+            <w:shd w:val="clear" w:color="auto" w:fill="auto"/>
           </w:tcPr>
           <w:p>
             <w:pPr>
-              <w:pStyle w:val="a5"/>
+              <w:rPr>
+                <w:rFonts w:ascii="Calibri" w:eastAsia="SimSun" w:hAnsi="Calibri" w:cs="Calibri"/>
+              </w:rPr>
             </w:pPr>
             <w:r>
-              <w:t>Application log</w:t>
+              <w:rPr>
+                <w:rFonts w:ascii="Calibri" w:eastAsia="SimSun" w:hAnsi="Calibri" w:cs="Calibri"/>
+              </w:rPr>
+              <w:t>DispatcherMW</w:t>
             </w:r>
-            <w:bookmarkStart w:id="0" w:name="_GoBack"/>
-            <w:bookmarkEnd w:id="0"/>
+            <w:r>
+              <w:rPr>
+                <w:rFonts w:ascii="Calibri" w:hAnsi="Calibri"/>
+              </w:rPr>
+              <w:t>/</w:t>
+            </w:r>
+            <w:proofErr w:type="spellStart"/>
+            <w:r>
+              <w:rPr>
+                <w:rFonts w:ascii="Calibri" w:eastAsia="SimSun" w:hAnsi="Calibri" w:cs="Calibri"/>
+              </w:rPr>
+              <w:t>fileStorage</w:t>
+            </w:r>
+            <w:proofErr w:type="spellEnd"/>
+            <w:r>
+              <w:rPr>
+                <w:rFonts w:ascii="Calibri" w:eastAsia="SimSun" w:hAnsi="Calibri" w:cs="Calibri"/>
+              </w:rPr>
+              <w:t>/{</w:t>
+            </w:r>
+            <w:proofErr w:type="spellStart"/>
+            <w:r>
+              <w:rPr>
+                <w:rFonts w:ascii="Calibri" w:eastAsia="SimSun" w:hAnsi="Calibri" w:cs="Calibri"/>
+              </w:rPr>
+              <w:t>AccountName</w:t>
+            </w:r>
+            <w:proofErr w:type="spellEnd"/>
+            <w:r>
+              <w:rPr>
+                <w:rFonts w:ascii="Calibri" w:eastAsia="SimSun" w:hAnsi="Calibri" w:cs="Calibri"/>
+              </w:rPr>
+              <w:t>}/{Job ID}/source/*.xlf</w:t>
+            </w:r>
+          </w:p>
+        </w:tc>
+      </w:tr>
+      <w:tr>
+        <w:tc>
+          <w:tcPr>
+            <w:tcW w:w="1998" w:type="dxa"/>
+            <w:shd w:val="clear" w:color="auto" w:fill="auto"/>
+          </w:tcPr>
+          <w:p>
+            <w:pPr>
+              <w:rPr>
+                <w:rFonts w:ascii="Calibri" w:eastAsia="SimSun" w:hAnsi="Calibri" w:cs="Calibri"/>
+              </w:rPr>
+            </w:pPr>
+            <w:r>
+              <w:rPr>
+                <w:rFonts w:ascii="Calibri" w:eastAsia="SimSun" w:hAnsi="Calibri" w:cs="Calibri"/>
+              </w:rPr>
+              <w:t>Translated XLF file</w:t>
+            </w:r>
+          </w:p>
+        </w:tc>
+        <w:tc>
+          <w:tcPr>
+            <w:tcW w:w="6660" w:type="dxa"/>
+            <w:shd w:val="clear" w:color="auto" w:fill="auto"/>
+          </w:tcPr>
+          <w:p>
+            <w:pPr>
+              <w:rPr>
+                <w:rFonts w:ascii="Calibri" w:eastAsia="SimSun" w:hAnsi="Calibri" w:cs="Calibri"/>
+              </w:rPr>
+            </w:pPr>
+            <w:r>
+              <w:rPr>
+                <w:rFonts w:ascii="Calibri" w:eastAsia="SimSun" w:hAnsi="Calibri" w:cs="Calibri"/>
+              </w:rPr>
+              <w:t>DispatcherMW</w:t>
+            </w:r>
+            <w:r>
+              <w:rPr>
+                <w:rFonts w:ascii="Calibri" w:hAnsi="Calibri"/>
+              </w:rPr>
+              <w:t>/</w:t>
+            </w:r>
+            <w:proofErr w:type="spellStart"/>
+            <w:r>
+              <w:rPr>
+                <w:rFonts w:ascii="Calibri" w:eastAsia="SimSun" w:hAnsi="Calibri" w:cs="Calibri"/>
+              </w:rPr>
+              <w:t>fileStorage</w:t>
+            </w:r>
+            <w:proofErr w:type="spellEnd"/>
+            <w:r>
+              <w:rPr>
+                <w:rFonts w:ascii="Calibri" w:eastAsia="SimSun" w:hAnsi="Calibri" w:cs="Calibri"/>
+              </w:rPr>
+              <w:t>/{</w:t>
+            </w:r>
+            <w:proofErr w:type="spellStart"/>
+            <w:r>
+              <w:rPr>
+                <w:rFonts w:ascii="Calibri" w:eastAsia="SimSun" w:hAnsi="Calibri" w:cs="Calibri"/>
+              </w:rPr>
+              <w:t>Account</w:t>
+            </w:r>
+            <w:r>
+              <w:rPr>
+                <w:rFonts w:ascii="Calibri" w:eastAsia="SimSun" w:hAnsi="Calibri" w:cs="Calibri"/>
+              </w:rPr>
+              <w:t>Name</w:t>
+            </w:r>
+            <w:proofErr w:type="spellEnd"/>
+            <w:r>
+              <w:rPr>
+                <w:rFonts w:ascii="Calibri" w:eastAsia="SimSun" w:hAnsi="Calibri" w:cs="Calibri"/>
+              </w:rPr>
+              <w:t>}/{Job ID}/target/*.xlf</w:t>
+            </w:r>
           </w:p>
         </w:tc>
       </w:tr>
     </w:tbl>
     <w:p>
       <w:pPr>
+        <w:rPr>
+          <w:rFonts w:ascii="Calibri" w:eastAsia="SimSun" w:hAnsi="Calibri" w:cs="Calibri"/>
+        </w:rPr>
+      </w:pPr>
+    </w:p>
+    <w:p>
+      <w:pPr>
+        <w:rPr>
+          <w:rFonts w:ascii="Calibri" w:eastAsia="SimSun" w:hAnsi="Calibri" w:cs="Calibri"/>
+        </w:rPr>
+      </w:pPr>
+    </w:p>
+    <w:p>
+      <w:pPr>
         <w:pStyle w:val="a5"/>
         <w:ind w:left="720"/>
       </w:pPr>
@@ -2290,7 +2869,57 @@
           <w:sz w:val="24"/>
           <w:szCs w:val="24"/>
         </w:rPr>
-        <w:t xml:space="preserve">     Appendix:</w:t>
+        <w:t xml:space="preserve">     </w:t>
+      </w:r>
+    </w:p>
+    <w:p>
+      <w:pPr>
+        <w:rPr>
+          <w:b/>
+          <w:i/>
+          <w:sz w:val="24"/>
+          <w:szCs w:val="24"/>
+        </w:rPr>
+      </w:pPr>
+    </w:p>
+    <w:p>
+      <w:pPr>
+        <w:rPr>
+          <w:b/>
+          <w:i/>
+          <w:sz w:val="24"/>
+          <w:szCs w:val="24"/>
+        </w:rPr>
+      </w:pPr>
+    </w:p>
+    <w:p>
+      <w:pPr>
+        <w:rPr>
+          <w:b/>
+          <w:i/>
+          <w:sz w:val="24"/>
+          <w:szCs w:val="24"/>
+        </w:rPr>
+      </w:pPr>
+    </w:p>
+    <w:p>
+      <w:pPr>
+        <w:rPr>
+          <w:b/>
+          <w:i/>
+          <w:sz w:val="24"/>
+          <w:szCs w:val="24"/>
+        </w:rPr>
+      </w:pPr>
+      <w:r>
+        <w:rPr>
+          <w:b/>
+          <w:i/>
+          <w:sz w:val="24"/>
+          <w:szCs w:val="24"/>
+        </w:rPr>
+        <w:lastRenderedPageBreak/>
+        <w:t>Appendix:</w:t>
       </w:r>
     </w:p>
     <w:p>
@@ -2310,8 +2939,15 @@
         <w:pStyle w:val="a3"/>
         <w:ind w:left="1080"/>
       </w:pPr>
-      <w:r>
-        <w:t>mvn version</w:t>
+      <w:proofErr w:type="spellStart"/>
+      <w:proofErr w:type="gramStart"/>
+      <w:r>
+        <w:t>mvn</w:t>
+      </w:r>
+      <w:proofErr w:type="spellEnd"/>
+      <w:proofErr w:type="gramEnd"/>
+      <w:r>
+        <w:t xml:space="preserve"> version</w:t>
       </w:r>
     </w:p>
     <w:p>
@@ -2319,8 +2955,15 @@
         <w:pStyle w:val="a3"/>
         <w:ind w:left="1080"/>
       </w:pPr>
-      <w:r>
-        <w:t>mvn package</w:t>
+      <w:proofErr w:type="spellStart"/>
+      <w:proofErr w:type="gramStart"/>
+      <w:r>
+        <w:t>mvn</w:t>
+      </w:r>
+      <w:proofErr w:type="spellEnd"/>
+      <w:proofErr w:type="gramEnd"/>
+      <w:r>
+        <w:t xml:space="preserve"> package</w:t>
       </w:r>
     </w:p>
     <w:p>
@@ -2328,8 +2971,15 @@
         <w:pStyle w:val="a3"/>
         <w:ind w:left="1080"/>
       </w:pPr>
-      <w:r>
-        <w:t>mvn clean</w:t>
+      <w:proofErr w:type="spellStart"/>
+      <w:proofErr w:type="gramStart"/>
+      <w:r>
+        <w:t>mvn</w:t>
+      </w:r>
+      <w:proofErr w:type="spellEnd"/>
+      <w:proofErr w:type="gramEnd"/>
+      <w:r>
+        <w:t xml:space="preserve"> clean</w:t>
       </w:r>
     </w:p>
     <w:p>
@@ -2337,16 +2987,151 @@
         <w:pStyle w:val="a3"/>
         <w:ind w:left="1080"/>
         <w:rPr>
-          <w:b/>
-        </w:rPr>
-      </w:pPr>
-      <w:r>
-        <w:rPr>
           <w:rStyle w:val="a4"/>
           <w:b w:val="0"/>
         </w:rPr>
-        <w:t>mvn eclipse:eclipse -DdownloadSources</w:t>
-      </w:r>
+      </w:pPr>
+      <w:proofErr w:type="spellStart"/>
+      <w:proofErr w:type="gramStart"/>
+      <w:r>
+        <w:rPr>
+          <w:rStyle w:val="a4"/>
+          <w:b w:val="0"/>
+        </w:rPr>
+        <w:t>mvn</w:t>
+      </w:r>
+      <w:proofErr w:type="spellEnd"/>
+      <w:proofErr w:type="gramEnd"/>
+      <w:r>
+        <w:rPr>
+          <w:rStyle w:val="a4"/>
+          <w:b w:val="0"/>
+        </w:rPr>
+        <w:t xml:space="preserve"> </w:t>
+      </w:r>
+      <w:proofErr w:type="spellStart"/>
+      <w:r>
+        <w:rPr>
+          <w:rStyle w:val="a4"/>
+          <w:b w:val="0"/>
+        </w:rPr>
+        <w:t>eclipse:eclipse</w:t>
+      </w:r>
+      <w:proofErr w:type="spellEnd"/>
+      <w:r>
+        <w:rPr>
+          <w:rStyle w:val="a4"/>
+          <w:b w:val="0"/>
+        </w:rPr>
+        <w:t xml:space="preserve"> </w:t>
+      </w:r>
+      <w:r>
+        <w:rPr>
+          <w:rStyle w:val="a4"/>
+          <w:b w:val="0"/>
+        </w:rPr>
+        <w:t>–</w:t>
+      </w:r>
+      <w:proofErr w:type="spellStart"/>
+      <w:r>
+        <w:rPr>
+          <w:rStyle w:val="a4"/>
+          <w:b w:val="0"/>
+        </w:rPr>
+        <w:t>DdownloadSources</w:t>
+      </w:r>
+      <w:proofErr w:type="spellEnd"/>
+    </w:p>
+    <w:p>
+      <w:pPr>
+        <w:pStyle w:val="a3"/>
+        <w:ind w:left="1080"/>
+        <w:rPr>
+          <w:rStyle w:val="a4"/>
+          <w:b w:val="0"/>
+        </w:rPr>
+      </w:pPr>
+      <w:proofErr w:type="spellStart"/>
+      <w:proofErr w:type="gramStart"/>
+      <w:r>
+        <w:rPr>
+          <w:rStyle w:val="a4"/>
+          <w:b w:val="0"/>
+        </w:rPr>
+        <w:t>mvn</w:t>
+      </w:r>
+      <w:proofErr w:type="spellEnd"/>
+      <w:proofErr w:type="gramEnd"/>
+      <w:r>
+        <w:rPr>
+          <w:rStyle w:val="a4"/>
+          <w:b w:val="0"/>
+        </w:rPr>
+        <w:t xml:space="preserve"> </w:t>
+      </w:r>
+      <w:proofErr w:type="spellStart"/>
+      <w:r>
+        <w:rPr>
+          <w:rStyle w:val="a4"/>
+          <w:b w:val="0"/>
+        </w:rPr>
+        <w:t>tomcat:redeploy</w:t>
+      </w:r>
+      <w:proofErr w:type="spellEnd"/>
+      <w:r>
+        <w:rPr>
+          <w:rStyle w:val="a4"/>
+          <w:b w:val="0"/>
+        </w:rPr>
+        <w:t xml:space="preserve"> </w:t>
+      </w:r>
+      <w:r>
+        <w:rPr>
+          <w:rStyle w:val="pun"/>
+          <w:bCs/>
+        </w:rPr>
+        <w:t>-</w:t>
+      </w:r>
+      <w:proofErr w:type="spellStart"/>
+      <w:r>
+        <w:rPr>
+          <w:rStyle w:val="typ"/>
+          <w:bCs/>
+        </w:rPr>
+        <w:t>DskipTests</w:t>
+      </w:r>
+      <w:proofErr w:type="spellEnd"/>
+    </w:p>
+    <w:p>
+      <w:pPr>
+        <w:pStyle w:val="3"/>
+        <w:ind w:left="360" w:firstLine="720"/>
+        <w:rPr>
+          <w:sz w:val="20"/>
+          <w:szCs w:val="20"/>
+        </w:rPr>
+      </w:pPr>
+      <w:r>
+        <w:rPr>
+          <w:rStyle w:val="a4"/>
+          <w:b/>
+          <w:sz w:val="20"/>
+          <w:szCs w:val="20"/>
+        </w:rPr>
+        <w:t xml:space="preserve">Reference: </w:t>
+      </w:r>
+      <w:hyperlink r:id="rId10" w:history="1">
+        <w:r>
+          <w:rPr>
+            <w:rFonts w:ascii="SimSun" w:eastAsia="SimSun" w:hAnsi="SimSun" w:cs="SimSun" w:hint="eastAsia"/>
+            <w:color w:val="0000FF"/>
+            <w:sz w:val="20"/>
+            <w:szCs w:val="20"/>
+            <w:u w:val="single"/>
+          </w:rPr>
+          <w:t>maven command</w:t>
+        </w:r>
+      </w:hyperlink>
     </w:p>
     <w:p>
       <w:pPr>
@@ -2372,7 +3157,7 @@
         <w:ind w:left="1080"/>
       </w:pPr>
       <w:r>
-        <w:object w:dxaOrig="972" w:dyaOrig="816">
+        <w:object w:dxaOrig="756" w:dyaOrig="816">
           <v:shapetype id="_x0000_t75" coordsize="21600,21600" o:spt="75" o:preferrelative="t" path="m@4@5l@4@11@9@11@9@5xe" filled="f" stroked="f">
             <v:stroke joinstyle="miter"/>
             <v:formulas>
@@ -2392,20 +3177,22 @@
             <v:path o:extrusionok="f" gradientshapeok="t" o:connecttype="rect"/>
             <o:lock v:ext="edit" aspectratio="t"/>
           </v:shapetype>
-          <v:shape id="_x0000_i1025" type="#_x0000_t75" style="width:48.6pt;height:40.8pt" o:ole="">
-            <v:imagedata r:id="rId7" o:title=""/>
+          <v:shape id="_x0000_i1025" type="#_x0000_t75" style="width:37.8pt;height:40.8pt" o:ole="">
+            <v:imagedata r:id="rId11" o:title=""/>
           </v:shape>
-          <o:OLEObject Type="Embed" ProgID="Package" ShapeID="_x0000_i1025" DrawAspect="Content" ObjectID="_1456301746" r:id="rId8"/>
+          <o:OLEObject Type="Embed" ProgID="Package" ShapeID="_x0000_i1025" DrawAspect="Content" ObjectID="_1462352309" r:id="rId12"/>
         </w:object>
       </w:r>
       <w:r>
-        <w:object w:dxaOrig="756" w:dyaOrig="816">
-          <v:shape id="_x0000_i1026" type="#_x0000_t75" style="width:37.8pt;height:40.8pt" o:ole="">
-            <v:imagedata r:id="rId9" o:title=""/>
+        <w:object w:dxaOrig="972" w:dyaOrig="816">
+          <v:shape id="_x0000_i1026" type="#_x0000_t75" style="width:48.6pt;height:40.8pt" o:ole="">
+            <v:imagedata r:id="rId13" o:title=""/>
           </v:shape>
-          <o:OLEObject Type="Embed" ProgID="Package" ShapeID="_x0000_i1026" DrawAspect="Content" ObjectID="_1456301747" r:id="rId10"/>
+          <o:OLEObject Type="Embed" ProgID="Package" ShapeID="_x0000_i1026" DrawAspect="Content" ObjectID="_1462352310" r:id="rId14"/>
         </w:object>
       </w:r>
+      <w:bookmarkStart w:id="0" w:name="_GoBack"/>
+      <w:bookmarkEnd w:id="0"/>
     </w:p>
     <w:p/>
     <w:p/>
@@ -2601,6 +3388,119 @@
     </w:lvl>
   </w:abstractNum>
   <w:abstractNum w:abstractNumId="2">
+    <w:nsid w:val="3903614E"/>
+    <w:multiLevelType w:val="hybridMultilevel"/>
+    <w:tmpl w:val="2DC679C4"/>
+    <w:lvl w:ilvl="0" w:tplc="04090001">
+      <w:start w:val="1"/>
+      <w:numFmt w:val="bullet"/>
+      <w:lvlText w:val=""/>
+      <w:lvlJc w:val="left"/>
+      <w:pPr>
+        <w:ind w:left="1800" w:hanging="360"/>
+      </w:pPr>
+      <w:rPr>
+        <w:rFonts w:ascii="Symbol" w:hAnsi="Symbol" w:hint="default"/>
+      </w:rPr>
+    </w:lvl>
+    <w:lvl w:ilvl="1" w:tplc="04090003" w:tentative="1">
+      <w:start w:val="1"/>
+      <w:numFmt w:val="bullet"/>
+      <w:lvlText w:val="o"/>
+      <w:lvlJc w:val="left"/>
+      <w:pPr>
+        <w:ind w:left="2520" w:hanging="360"/>
+      </w:pPr>
+      <w:rPr>
+        <w:rFonts w:ascii="Courier New" w:hAnsi="Courier New" w:cs="Courier New" w:hint="default"/>
+      </w:rPr>
+    </w:lvl>
+    <w:lvl w:ilvl="2" w:tplc="04090005" w:tentative="1">
+      <w:start w:val="1"/>
+      <w:numFmt w:val="bullet"/>
+      <w:lvlText w:val=""/>
+      <w:lvlJc w:val="left"/>
+      <w:pPr>
+        <w:ind w:left="3240" w:hanging="360"/>
+      </w:pPr>
+      <w:rPr>
+        <w:rFonts w:ascii="Wingdings" w:hAnsi="Wingdings" w:hint="default"/>
+      </w:rPr>
+    </w:lvl>
+    <w:lvl w:ilvl="3" w:tplc="04090001" w:tentative="1">
+      <w:start w:val="1"/>
+      <w:numFmt w:val="bullet"/>
+      <w:lvlText w:val=""/>
+      <w:lvlJc w:val="left"/>
+      <w:pPr>
+        <w:ind w:left="3960" w:hanging="360"/>
+      </w:pPr>
+      <w:rPr>
+        <w:rFonts w:ascii="Symbol" w:hAnsi="Symbol" w:hint="default"/>
+      </w:rPr>
+    </w:lvl>
+    <w:lvl w:ilvl="4" w:tplc="04090003" w:tentative="1">
+      <w:start w:val="1"/>
+      <w:numFmt w:val="bullet"/>
+      <w:lvlText w:val="o"/>
+      <w:lvlJc w:val="left"/>
+      <w:pPr>
+        <w:ind w:left="4680" w:hanging="360"/>
+      </w:pPr>
+      <w:rPr>
+        <w:rFonts w:ascii="Courier New" w:hAnsi="Courier New" w:cs="Courier New" w:hint="default"/>
+      </w:rPr>
+    </w:lvl>
+    <w:lvl w:ilvl="5" w:tplc="04090005" w:tentative="1">
+      <w:start w:val="1"/>
+      <w:numFmt w:val="bullet"/>
+      <w:lvlText w:val=""/>
+      <w:lvlJc w:val="left"/>
+      <w:pPr>
+        <w:ind w:left="5400" w:hanging="360"/>
+      </w:pPr>
+      <w:rPr>
+        <w:rFonts w:ascii="Wingdings" w:hAnsi="Wingdings" w:hint="default"/>
+      </w:rPr>
+    </w:lvl>
+    <w:lvl w:ilvl="6" w:tplc="04090001" w:tentative="1">
+      <w:start w:val="1"/>
+      <w:numFmt w:val="bullet"/>
+      <w:lvlText w:val=""/>
+      <w:lvlJc w:val="left"/>
+      <w:pPr>
+        <w:ind w:left="6120" w:hanging="360"/>
+      </w:pPr>
+      <w:rPr>
+        <w:rFonts w:ascii="Symbol" w:hAnsi="Symbol" w:hint="default"/>
+      </w:rPr>
+    </w:lvl>
+    <w:lvl w:ilvl="7" w:tplc="04090003" w:tentative="1">
+      <w:start w:val="1"/>
+      <w:numFmt w:val="bullet"/>
+      <w:lvlText w:val="o"/>
+      <w:lvlJc w:val="left"/>
+      <w:pPr>
+        <w:ind w:left="6840" w:hanging="360"/>
+      </w:pPr>
+      <w:rPr>
+        <w:rFonts w:ascii="Courier New" w:hAnsi="Courier New" w:cs="Courier New" w:hint="default"/>
+      </w:rPr>
+    </w:lvl>
+    <w:lvl w:ilvl="8" w:tplc="04090005" w:tentative="1">
+      <w:start w:val="1"/>
+      <w:numFmt w:val="bullet"/>
+      <w:lvlText w:val=""/>
+      <w:lvlJc w:val="left"/>
+      <w:pPr>
+        <w:ind w:left="7560" w:hanging="360"/>
+      </w:pPr>
+      <w:rPr>
+        <w:rFonts w:ascii="Wingdings" w:hAnsi="Wingdings" w:hint="default"/>
+      </w:rPr>
+    </w:lvl>
+  </w:abstractNum>
+  <w:abstractNum w:abstractNumId="3">
     <w:nsid w:val="4EAB36A2"/>
     <w:multiLevelType w:val="hybridMultilevel"/>
     <w:tmpl w:val="4014BA4C"/>
@@ -2689,7 +3589,7 @@
       </w:pPr>
     </w:lvl>
   </w:abstractNum>
-  <w:abstractNum w:abstractNumId="3">
+  <w:abstractNum w:abstractNumId="4">
     <w:nsid w:val="5CF31F1C"/>
     <w:multiLevelType w:val="hybridMultilevel"/>
     <w:tmpl w:val="DA1E6DCE"/>
@@ -2778,7 +3678,120 @@
       </w:pPr>
     </w:lvl>
   </w:abstractNum>
-  <w:abstractNum w:abstractNumId="4">
+  <w:abstractNum w:abstractNumId="5">
+    <w:nsid w:val="669F387F"/>
+    <w:multiLevelType w:val="hybridMultilevel"/>
+    <w:tmpl w:val="4B7A1AB4"/>
+    <w:lvl w:ilvl="0" w:tplc="04090001">
+      <w:start w:val="1"/>
+      <w:numFmt w:val="bullet"/>
+      <w:lvlText w:val=""/>
+      <w:lvlJc w:val="left"/>
+      <w:pPr>
+        <w:ind w:left="1800" w:hanging="360"/>
+      </w:pPr>
+      <w:rPr>
+        <w:rFonts w:ascii="Symbol" w:hAnsi="Symbol" w:hint="default"/>
+      </w:rPr>
+    </w:lvl>
+    <w:lvl w:ilvl="1" w:tplc="04090003" w:tentative="1">
+      <w:start w:val="1"/>
+      <w:numFmt w:val="bullet"/>
+      <w:lvlText w:val="o"/>
+      <w:lvlJc w:val="left"/>
+      <w:pPr>
+        <w:ind w:left="2520" w:hanging="360"/>
+      </w:pPr>
+      <w:rPr>
+        <w:rFonts w:ascii="Courier New" w:hAnsi="Courier New" w:cs="Courier New" w:hint="default"/>
+      </w:rPr>
+    </w:lvl>
+    <w:lvl w:ilvl="2" w:tplc="04090005" w:tentative="1">
+      <w:start w:val="1"/>
+      <w:numFmt w:val="bullet"/>
+      <w:lvlText w:val=""/>
+      <w:lvlJc w:val="left"/>
+      <w:pPr>
+        <w:ind w:left="3240" w:hanging="360"/>
+      </w:pPr>
+      <w:rPr>
+        <w:rFonts w:ascii="Wingdings" w:hAnsi="Wingdings" w:hint="default"/>
+      </w:rPr>
+    </w:lvl>
+    <w:lvl w:ilvl="3" w:tplc="04090001" w:tentative="1">
+      <w:start w:val="1"/>
+      <w:numFmt w:val="bullet"/>
+      <w:lvlText w:val=""/>
+      <w:lvlJc w:val="left"/>
+      <w:pPr>
+        <w:ind w:left="3960" w:hanging="360"/>
+      </w:pPr>
+      <w:rPr>
+        <w:rFonts w:ascii="Symbol" w:hAnsi="Symbol" w:hint="default"/>
+      </w:rPr>
+    </w:lvl>
+    <w:lvl w:ilvl="4" w:tplc="04090003" w:tentative="1">
+      <w:start w:val="1"/>
+      <w:numFmt w:val="bullet"/>
+      <w:lvlText w:val="o"/>
+      <w:lvlJc w:val="left"/>
+      <w:pPr>
+        <w:ind w:left="4680" w:hanging="360"/>
+      </w:pPr>
+      <w:rPr>
+        <w:rFonts w:ascii="Courier New" w:hAnsi="Courier New" w:cs="Courier New" w:hint="default"/>
+      </w:rPr>
+    </w:lvl>
+    <w:lvl w:ilvl="5" w:tplc="04090005" w:tentative="1">
+      <w:start w:val="1"/>
+      <w:numFmt w:val="bullet"/>
+      <w:lvlText w:val=""/>
+      <w:lvlJc w:val="left"/>
+      <w:pPr>
+        <w:ind w:left="5400" w:hanging="360"/>
+      </w:pPr>
+      <w:rPr>
+        <w:rFonts w:ascii="Wingdings" w:hAnsi="Wingdings" w:hint="default"/>
+      </w:rPr>
+    </w:lvl>
+    <w:lvl w:ilvl="6" w:tplc="04090001" w:tentative="1">
+      <w:start w:val="1"/>
+      <w:numFmt w:val="bullet"/>
+      <w:lvlText w:val=""/>
+      <w:lvlJc w:val="left"/>
+      <w:pPr>
+        <w:ind w:left="6120" w:hanging="360"/>
+      </w:pPr>
+      <w:rPr>
+        <w:rFonts w:ascii="Symbol" w:hAnsi="Symbol" w:hint="default"/>
+      </w:rPr>
+    </w:lvl>
+    <w:lvl w:ilvl="7" w:tplc="04090003" w:tentative="1">
+      <w:start w:val="1"/>
+      <w:numFmt w:val="bullet"/>
+      <w:lvlText w:val="o"/>
+      <w:lvlJc w:val="left"/>
+      <w:pPr>
+        <w:ind w:left="6840" w:hanging="360"/>
+      </w:pPr>
+      <w:rPr>
+        <w:rFonts w:ascii="Courier New" w:hAnsi="Courier New" w:cs="Courier New" w:hint="default"/>
+      </w:rPr>
+    </w:lvl>
+    <w:lvl w:ilvl="8" w:tplc="04090005" w:tentative="1">
+      <w:start w:val="1"/>
+      <w:numFmt w:val="bullet"/>
+      <w:lvlText w:val=""/>
+      <w:lvlJc w:val="left"/>
+      <w:pPr>
+        <w:ind w:left="7560" w:hanging="360"/>
+      </w:pPr>
+      <w:rPr>
+        <w:rFonts w:ascii="Wingdings" w:hAnsi="Wingdings" w:hint="default"/>
+      </w:rPr>
+    </w:lvl>
+  </w:abstractNum>
+  <w:abstractNum w:abstractNumId="6">
     <w:nsid w:val="6D360EED"/>
     <w:multiLevelType w:val="hybridMultilevel"/>
     <w:tmpl w:val="4D369DC0"/>
@@ -2867,7 +3880,7 @@
       </w:pPr>
     </w:lvl>
   </w:abstractNum>
-  <w:abstractNum w:abstractNumId="5">
+  <w:abstractNum w:abstractNumId="7">
     <w:nsid w:val="7F6062D7"/>
     <w:multiLevelType w:val="hybridMultilevel"/>
     <w:tmpl w:val="052484A4"/>
@@ -2957,21 +3970,27 @@
     </w:lvl>
   </w:abstractNum>
   <w:num w:numId="1">
-    <w:abstractNumId w:val="3"/>
+    <w:abstractNumId w:val="4"/>
   </w:num>
   <w:num w:numId="2">
     <w:abstractNumId w:val="0"/>
   </w:num>
   <w:num w:numId="3">
-    <w:abstractNumId w:val="4"/>
+    <w:abstractNumId w:val="6"/>
   </w:num>
   <w:num w:numId="4">
-    <w:abstractNumId w:val="5"/>
+    <w:abstractNumId w:val="7"/>
   </w:num>
   <w:num w:numId="5">
     <w:abstractNumId w:val="1"/>
   </w:num>
   <w:num w:numId="6">
+    <w:abstractNumId w:val="3"/>
+  </w:num>
+  <w:num w:numId="7">
+    <w:abstractNumId w:val="5"/>
+  </w:num>
+  <w:num w:numId="8">
     <w:abstractNumId w:val="2"/>
   </w:num>
 </w:numbering>
@@ -3137,6 +4156,25 @@
     <w:name w:val="Normal"/>
     <w:qFormat/>
   </w:style>
+  <w:style w:type="paragraph" w:styleId="3">
+    <w:name w:val="heading 3"/>
+    <w:basedOn w:val="a"/>
+    <w:link w:val="3Char"/>
+    <w:uiPriority w:val="9"/>
+    <w:qFormat/>
+    <w:rsid w:val="00641FEE"/>
+    <w:pPr>
+      <w:spacing w:before="100" w:beforeAutospacing="1" w:after="100" w:afterAutospacing="1" w:line="240" w:lineRule="auto"/>
+      <w:outlineLvl w:val="2"/>
+    </w:pPr>
+    <w:rPr>
+      <w:rFonts w:ascii="Times New Roman" w:eastAsia="Times New Roman" w:hAnsi="Times New Roman" w:cs="Times New Roman"/>
+      <w:b/>
+      <w:bCs/>
+      <w:sz w:val="27"/>
+      <w:szCs w:val="27"/>
+    </w:rPr>
+  </w:style>
   <w:style w:type="character" w:default="1" w:styleId="a0">
     <w:name w:val="Default Paragraph Font"/>
     <w:uiPriority w:val="1"/>
@@ -3268,6 +4306,72 @@
         <w:right w:w="108" w:type="dxa"/>
       </w:tblCellMar>
     </w:tblPr>
+  </w:style>
+  <w:style w:type="character" w:customStyle="1" w:styleId="pun">
+    <w:name w:val="pun"/>
+    <w:basedOn w:val="a0"/>
+    <w:rsid w:val="0069506B"/>
+  </w:style>
+  <w:style w:type="character" w:customStyle="1" w:styleId="typ">
+    <w:name w:val="typ"/>
+    <w:basedOn w:val="a0"/>
+    <w:rsid w:val="0069506B"/>
+  </w:style>
+  <w:style w:type="character" w:customStyle="1" w:styleId="3Char">
+    <w:name w:val="标题 3 Char"/>
+    <w:basedOn w:val="a0"/>
+    <w:link w:val="3"/>
+    <w:uiPriority w:val="9"/>
+    <w:rsid w:val="00641FEE"/>
+    <w:rPr>
+      <w:rFonts w:ascii="Times New Roman" w:eastAsia="Times New Roman" w:hAnsi="Times New Roman" w:cs="Times New Roman"/>
+      <w:b/>
+      <w:bCs/>
+      <w:sz w:val="27"/>
+      <w:szCs w:val="27"/>
+    </w:rPr>
+  </w:style>
+  <w:style w:type="character" w:styleId="a7">
+    <w:name w:val="Hyperlink"/>
+    <w:basedOn w:val="a0"/>
+    <w:uiPriority w:val="99"/>
+    <w:semiHidden/>
+    <w:unhideWhenUsed/>
+    <w:rsid w:val="00641FEE"/>
+    <w:rPr>
+      <w:color w:val="0000FF"/>
+      <w:u w:val="single"/>
+    </w:rPr>
+  </w:style>
+  <w:style w:type="paragraph" w:styleId="a8">
+    <w:name w:val="Balloon Text"/>
+    <w:basedOn w:val="a"/>
+    <w:link w:val="Char"/>
+    <w:uiPriority w:val="99"/>
+    <w:semiHidden/>
+    <w:unhideWhenUsed/>
+    <w:rsid w:val="003D273A"/>
+    <w:pPr>
+      <w:spacing w:after="0" w:line="240" w:lineRule="auto"/>
+    </w:pPr>
+    <w:rPr>
+      <w:rFonts w:ascii="SimSun" w:eastAsia="SimSun"/>
+      <w:sz w:val="18"/>
+      <w:szCs w:val="18"/>
+    </w:rPr>
+  </w:style>
+  <w:style w:type="character" w:customStyle="1" w:styleId="Char">
+    <w:name w:val="批注框文本 Char"/>
+    <w:basedOn w:val="a0"/>
+    <w:link w:val="a8"/>
+    <w:uiPriority w:val="99"/>
+    <w:semiHidden/>
+    <w:rsid w:val="003D273A"/>
+    <w:rPr>
+      <w:rFonts w:ascii="SimSun" w:eastAsia="SimSun"/>
+      <w:sz w:val="18"/>
+      <w:szCs w:val="18"/>
+    </w:rPr>
   </w:style>
 </w:styles>
 </file>
@@ -3432,6 +4536,25 @@
     <w:name w:val="Normal"/>
     <w:qFormat/>
   </w:style>
+  <w:style w:type="paragraph" w:styleId="3">
+    <w:name w:val="heading 3"/>
+    <w:basedOn w:val="a"/>
+    <w:link w:val="3Char"/>
+    <w:uiPriority w:val="9"/>
+    <w:qFormat/>
+    <w:rsid w:val="00641FEE"/>
+    <w:pPr>
+      <w:spacing w:before="100" w:beforeAutospacing="1" w:after="100" w:afterAutospacing="1" w:line="240" w:lineRule="auto"/>
+      <w:outlineLvl w:val="2"/>
+    </w:pPr>
+    <w:rPr>
+      <w:rFonts w:ascii="Times New Roman" w:eastAsia="Times New Roman" w:hAnsi="Times New Roman" w:cs="Times New Roman"/>
+      <w:b/>
+      <w:bCs/>
+      <w:sz w:val="27"/>
+      <w:szCs w:val="27"/>
+    </w:rPr>
+  </w:style>
   <w:style w:type="character" w:default="1" w:styleId="a0">
     <w:name w:val="Default Paragraph Font"/>
     <w:uiPriority w:val="1"/>
@@ -3563,6 +4686,72 @@
         <w:right w:w="108" w:type="dxa"/>
       </w:tblCellMar>
     </w:tblPr>
+  </w:style>
+  <w:style w:type="character" w:customStyle="1" w:styleId="pun">
+    <w:name w:val="pun"/>
+    <w:basedOn w:val="a0"/>
+    <w:rsid w:val="0069506B"/>
+  </w:style>
+  <w:style w:type="character" w:customStyle="1" w:styleId="typ">
+    <w:name w:val="typ"/>
+    <w:basedOn w:val="a0"/>
+    <w:rsid w:val="0069506B"/>
+  </w:style>
+  <w:style w:type="character" w:customStyle="1" w:styleId="3Char">
+    <w:name w:val="标题 3 Char"/>
+    <w:basedOn w:val="a0"/>
+    <w:link w:val="3"/>
+    <w:uiPriority w:val="9"/>
+    <w:rsid w:val="00641FEE"/>
+    <w:rPr>
+      <w:rFonts w:ascii="Times New Roman" w:eastAsia="Times New Roman" w:hAnsi="Times New Roman" w:cs="Times New Roman"/>
+      <w:b/>
+      <w:bCs/>
+      <w:sz w:val="27"/>
+      <w:szCs w:val="27"/>
+    </w:rPr>
+  </w:style>
+  <w:style w:type="character" w:styleId="a7">
+    <w:name w:val="Hyperlink"/>
+    <w:basedOn w:val="a0"/>
+    <w:uiPriority w:val="99"/>
+    <w:semiHidden/>
+    <w:unhideWhenUsed/>
+    <w:rsid w:val="00641FEE"/>
+    <w:rPr>
+      <w:color w:val="0000FF"/>
+      <w:u w:val="single"/>
+    </w:rPr>
+  </w:style>
+  <w:style w:type="paragraph" w:styleId="a8">
+    <w:name w:val="Balloon Text"/>
+    <w:basedOn w:val="a"/>
+    <w:link w:val="Char"/>
+    <w:uiPriority w:val="99"/>
+    <w:semiHidden/>
+    <w:unhideWhenUsed/>
+    <w:rsid w:val="003D273A"/>
+    <w:pPr>
+      <w:spacing w:after="0" w:line="240" w:lineRule="auto"/>
+    </w:pPr>
+    <w:rPr>
+      <w:rFonts w:ascii="SimSun" w:eastAsia="SimSun"/>
+      <w:sz w:val="18"/>
+      <w:szCs w:val="18"/>
+    </w:rPr>
+  </w:style>
+  <w:style w:type="character" w:customStyle="1" w:styleId="Char">
+    <w:name w:val="批注框文本 Char"/>
+    <w:basedOn w:val="a0"/>
+    <w:link w:val="a8"/>
+    <w:uiPriority w:val="99"/>
+    <w:semiHidden/>
+    <w:rsid w:val="003D273A"/>
+    <w:rPr>
+      <w:rFonts w:ascii="SimSun" w:eastAsia="SimSun"/>
+      <w:sz w:val="18"/>
+      <w:szCs w:val="18"/>
+    </w:rPr>
   </w:style>
 </w:styles>
 </file>
@@ -3857,7 +5046,7 @@
 </file>
 
 <file path=customXml/itemProps1.xml><?xml version="1.0" encoding="utf-8"?>
-<ds:datastoreItem xmlns:ds="http://schemas.openxmlformats.org/officeDocument/2006/customXml" ds:itemID="{DDEE117C-B2BC-4405-A71B-908DEA02CA03}">
+<ds:datastoreItem xmlns:ds="http://schemas.openxmlformats.org/officeDocument/2006/customXml" ds:itemID="{57966A58-6E60-4C63-852B-971E3B26AF4F}">
   <ds:schemaRefs>
     <ds:schemaRef ds:uri="http://schemas.openxmlformats.org/officeDocument/2006/bibliography"/>
   </ds:schemaRefs>

</xml_diff>

<commit_message>
GBS-3817: Add Google MT connector to Dispatcher Middleware.
</commit_message>
<xml_diff>
--- a/main6/tools/client tools/DispatcherMW/ReadMe.docx
+++ b/main6/tools/client tools/DispatcherMW/ReadMe.docx
@@ -59,12 +59,12 @@
     </w:p>
     <w:p>
       <w:pPr>
-        <w:pStyle w:val="a3"/>
-      </w:pPr>
-    </w:p>
-    <w:p>
-      <w:pPr>
-        <w:pStyle w:val="a3"/>
+        <w:pStyle w:val="ListParagraph"/>
+      </w:pPr>
+    </w:p>
+    <w:p>
+      <w:pPr>
+        <w:pStyle w:val="ListParagraph"/>
         <w:numPr>
           <w:ilvl w:val="0"/>
           <w:numId w:val="2"/>
@@ -94,7 +94,7 @@
     </w:p>
     <w:p>
       <w:pPr>
-        <w:pStyle w:val="a3"/>
+        <w:pStyle w:val="ListParagraph"/>
       </w:pPr>
       <w:r>
         <w:t xml:space="preserve">This </w:t>
@@ -129,17 +129,17 @@
     </w:p>
     <w:p>
       <w:pPr>
-        <w:pStyle w:val="a3"/>
-      </w:pPr>
-    </w:p>
-    <w:p>
-      <w:pPr>
-        <w:pStyle w:val="a3"/>
-      </w:pPr>
-    </w:p>
-    <w:p>
-      <w:pPr>
-        <w:pStyle w:val="a3"/>
+        <w:pStyle w:val="ListParagraph"/>
+      </w:pPr>
+    </w:p>
+    <w:p>
+      <w:pPr>
+        <w:pStyle w:val="ListParagraph"/>
+      </w:pPr>
+    </w:p>
+    <w:p>
+      <w:pPr>
+        <w:pStyle w:val="ListParagraph"/>
         <w:numPr>
           <w:ilvl w:val="0"/>
           <w:numId w:val="2"/>
@@ -156,12 +156,144 @@
           <w:sz w:val="24"/>
           <w:szCs w:val="24"/>
         </w:rPr>
+        <w:t>Install Maven:</w:t>
+      </w:r>
+    </w:p>
+    <w:p>
+      <w:pPr>
+        <w:pStyle w:val="ListParagraph"/>
+      </w:pPr>
+      <w:r>
+        <w:t xml:space="preserve">Download maven from </w:t>
+      </w:r>
+      <w:hyperlink r:id="rId7" w:history="1">
+        <w:r>
+          <w:rPr>
+            <w:rStyle w:val="Hyperlink"/>
+          </w:rPr>
+          <w:t>http://maven.apache.org/download.cgi</w:t>
+        </w:r>
+      </w:hyperlink>
+      <w:r>
+        <w:t xml:space="preserve">, and extract it to put it anywhere you want: </w:t>
+      </w:r>
+      <w:r>
+        <w:rPr>
+          <w:b/>
+        </w:rPr>
+        <w:t>D:\Program Files\apache-maven-3.2.5</w:t>
+      </w:r>
+      <w:r>
+        <w:t>. Then configure the maven home and path variables:</w:t>
+      </w:r>
+    </w:p>
+    <w:p>
+      <w:pPr>
+        <w:pStyle w:val="ListParagraph"/>
+      </w:pPr>
+    </w:p>
+    <w:p>
+      <w:pPr>
+        <w:pStyle w:val="ListParagraph"/>
+      </w:pPr>
+      <w:r>
+        <w:t xml:space="preserve">Maven Home: </w:t>
+      </w:r>
+      <w:r>
+        <w:rPr>
+          <w:b/>
+        </w:rPr>
+        <w:t>M2_HOME</w:t>
+      </w:r>
+    </w:p>
+    <w:p>
+      <w:pPr>
+        <w:pStyle w:val="ListParagraph"/>
+      </w:pPr>
+      <w:r>
+        <w:t xml:space="preserve">Value:  </w:t>
+      </w:r>
+      <w:r>
+        <w:rPr>
+          <w:b/>
+        </w:rPr>
+        <w:t>D:\Program Files\apache-maven-3.2.5</w:t>
+      </w:r>
+    </w:p>
+    <w:p>
+      <w:pPr>
+        <w:pStyle w:val="ListParagraph"/>
+      </w:pPr>
+      <w:r>
+        <w:t>Append “</w:t>
+      </w:r>
+      <w:r>
+        <w:rPr>
+          <w:b/>
+        </w:rPr>
+        <w:t>D:\Program Files\apache-maven-3.2.5</w:t>
+      </w:r>
+      <w:r>
+        <w:rPr>
+          <w:b/>
+        </w:rPr>
+        <w:t>\bin</w:t>
+      </w:r>
+      <w:r>
+        <w:t>” into “path”.</w:t>
+      </w:r>
+    </w:p>
+    <w:p>
+      <w:pPr>
+        <w:pStyle w:val="ListParagraph"/>
+      </w:pPr>
+    </w:p>
+    <w:p>
+      <w:pPr>
+        <w:pStyle w:val="ListParagraph"/>
+      </w:pPr>
+      <w:r>
+        <w:t>In command line, run “</w:t>
+      </w:r>
+      <w:proofErr w:type="spellStart"/>
+      <w:r>
+        <w:t>mvn</w:t>
+      </w:r>
+      <w:proofErr w:type="spellEnd"/>
+      <w:r>
+        <w:t xml:space="preserve"> -version” to ensure M2_HOME and path is setup correctly.</w:t>
+      </w:r>
+    </w:p>
+    <w:p>
+      <w:pPr>
+        <w:pStyle w:val="ListParagraph"/>
+      </w:pPr>
+    </w:p>
+    <w:p>
+      <w:pPr>
+        <w:pStyle w:val="ListParagraph"/>
+        <w:numPr>
+          <w:ilvl w:val="0"/>
+          <w:numId w:val="2"/>
+        </w:numPr>
+        <w:rPr>
+          <w:b/>
+          <w:sz w:val="24"/>
+          <w:szCs w:val="24"/>
+        </w:rPr>
+      </w:pPr>
+      <w:r>
+        <w:rPr>
+          <w:b/>
+          <w:sz w:val="24"/>
+          <w:szCs w:val="24"/>
+        </w:rPr>
         <w:t>Application Dependency</w:t>
       </w:r>
     </w:p>
     <w:p>
       <w:pPr>
-        <w:pStyle w:val="a3"/>
+        <w:pStyle w:val="ListParagraph"/>
         <w:numPr>
           <w:ilvl w:val="0"/>
           <w:numId w:val="3"/>
@@ -182,7 +314,7 @@
     </w:p>
     <w:p>
       <w:pPr>
-        <w:pStyle w:val="a3"/>
+        <w:pStyle w:val="ListParagraph"/>
         <w:numPr>
           <w:ilvl w:val="0"/>
           <w:numId w:val="3"/>
@@ -227,7 +359,7 @@
     </w:p>
     <w:p>
       <w:pPr>
-        <w:pStyle w:val="a3"/>
+        <w:pStyle w:val="ListParagraph"/>
         <w:numPr>
           <w:ilvl w:val="0"/>
           <w:numId w:val="3"/>
@@ -254,7 +386,7 @@
     </w:p>
     <w:p>
       <w:pPr>
-        <w:pStyle w:val="a3"/>
+        <w:pStyle w:val="ListParagraph"/>
         <w:numPr>
           <w:ilvl w:val="0"/>
           <w:numId w:val="3"/>
@@ -266,7 +398,7 @@
     </w:p>
     <w:p>
       <w:pPr>
-        <w:pStyle w:val="a3"/>
+        <w:pStyle w:val="ListParagraph"/>
         <w:numPr>
           <w:ilvl w:val="0"/>
           <w:numId w:val="8"/>
@@ -281,7 +413,7 @@
     </w:p>
     <w:p>
       <w:pPr>
-        <w:pStyle w:val="a3"/>
+        <w:pStyle w:val="ListParagraph"/>
         <w:numPr>
           <w:ilvl w:val="0"/>
           <w:numId w:val="8"/>
@@ -293,13 +425,15 @@
     </w:p>
     <w:p>
       <w:pPr>
-        <w:pStyle w:val="a3"/>
+        <w:pStyle w:val="ListParagraph"/>
         <w:ind w:left="1800"/>
       </w:pPr>
       <w:r>
         <w:rPr>
           <w:noProof/>
-        </w:rPr>
+          <w:lang w:eastAsia="en-US"/>
+        </w:rPr>
+        <w:lastRenderedPageBreak/>
         <w:drawing>
           <wp:inline distT="0" distB="0" distL="0" distR="0">
             <wp:extent cx="4091940" cy="3143404"/>
@@ -318,7 +452,7 @@
                     </pic:cNvPicPr>
                   </pic:nvPicPr>
                   <pic:blipFill>
-                    <a:blip r:embed="rId7" cstate="print">
+                    <a:blip r:embed="rId8" cstate="print">
                       <a:extLst>
                         <a:ext uri="{28A0092B-C50C-407E-A947-70E740481C1C}">
                           <a14:useLocalDpi xmlns:a14="http://schemas.microsoft.com/office/drawing/2010/main" val="0"/>
@@ -352,73 +486,73 @@
     </w:p>
     <w:p>
       <w:pPr>
-        <w:pStyle w:val="a3"/>
+        <w:pStyle w:val="ListParagraph"/>
         <w:ind w:left="1800"/>
       </w:pPr>
     </w:p>
     <w:p>
       <w:pPr>
-        <w:pStyle w:val="a3"/>
+        <w:pStyle w:val="ListParagraph"/>
         <w:ind w:left="1800"/>
       </w:pPr>
     </w:p>
     <w:p>
       <w:pPr>
-        <w:pStyle w:val="a3"/>
+        <w:pStyle w:val="ListParagraph"/>
         <w:ind w:left="1800"/>
       </w:pPr>
     </w:p>
     <w:p>
       <w:pPr>
-        <w:pStyle w:val="a3"/>
+        <w:pStyle w:val="ListParagraph"/>
         <w:ind w:left="1800"/>
       </w:pPr>
     </w:p>
     <w:p>
       <w:pPr>
-        <w:pStyle w:val="a3"/>
+        <w:pStyle w:val="ListParagraph"/>
         <w:ind w:left="1800"/>
       </w:pPr>
     </w:p>
     <w:p>
       <w:pPr>
-        <w:pStyle w:val="a3"/>
+        <w:pStyle w:val="ListParagraph"/>
         <w:ind w:left="1800"/>
       </w:pPr>
     </w:p>
     <w:p>
       <w:pPr>
-        <w:pStyle w:val="a3"/>
+        <w:pStyle w:val="ListParagraph"/>
         <w:ind w:left="1800"/>
       </w:pPr>
     </w:p>
     <w:p>
       <w:pPr>
-        <w:pStyle w:val="a3"/>
+        <w:pStyle w:val="ListParagraph"/>
         <w:ind w:left="1800"/>
       </w:pPr>
     </w:p>
     <w:p>
       <w:pPr>
-        <w:pStyle w:val="a3"/>
+        <w:pStyle w:val="ListParagraph"/>
         <w:numPr>
           <w:ilvl w:val="0"/>
           <w:numId w:val="8"/>
         </w:numPr>
       </w:pPr>
       <w:r>
-        <w:lastRenderedPageBreak/>
         <w:t>Configure Project(Adds “M2_REPO” Variable in Project)</w:t>
       </w:r>
     </w:p>
     <w:p>
       <w:pPr>
-        <w:pStyle w:val="a3"/>
+        <w:pStyle w:val="ListParagraph"/>
         <w:ind w:left="1800"/>
       </w:pPr>
       <w:r>
         <w:rPr>
           <w:noProof/>
+          <w:lang w:eastAsia="en-US"/>
         </w:rPr>
         <w:drawing>
           <wp:inline distT="0" distB="0" distL="0" distR="0">
@@ -438,7 +572,7 @@
                     </pic:cNvPicPr>
                   </pic:nvPicPr>
                   <pic:blipFill>
-                    <a:blip r:embed="rId8">
+                    <a:blip r:embed="rId9">
                       <a:extLst>
                         <a:ext uri="{28A0092B-C50C-407E-A947-70E740481C1C}">
                           <a14:useLocalDpi xmlns:a14="http://schemas.microsoft.com/office/drawing/2010/main" val="0"/>
@@ -472,13 +606,15 @@
     </w:p>
     <w:p>
       <w:pPr>
-        <w:pStyle w:val="a3"/>
+        <w:pStyle w:val="ListParagraph"/>
         <w:ind w:left="1800"/>
       </w:pPr>
       <w:r>
         <w:rPr>
           <w:noProof/>
-        </w:rPr>
+          <w:lang w:eastAsia="en-US"/>
+        </w:rPr>
+        <w:lastRenderedPageBreak/>
         <w:drawing>
           <wp:inline distT="0" distB="0" distL="0" distR="0">
             <wp:extent cx="4983480" cy="3348583"/>
@@ -497,7 +633,7 @@
                     </pic:cNvPicPr>
                   </pic:nvPicPr>
                   <pic:blipFill>
-                    <a:blip r:embed="rId9">
+                    <a:blip r:embed="rId10">
                       <a:extLst>
                         <a:ext uri="{28A0092B-C50C-407E-A947-70E740481C1C}">
                           <a14:useLocalDpi xmlns:a14="http://schemas.microsoft.com/office/drawing/2010/main" val="0"/>
@@ -531,55 +667,55 @@
     </w:p>
     <w:p>
       <w:pPr>
-        <w:pStyle w:val="a3"/>
+        <w:pStyle w:val="ListParagraph"/>
         <w:ind w:left="1800"/>
       </w:pPr>
     </w:p>
     <w:p>
       <w:pPr>
-        <w:pStyle w:val="a3"/>
+        <w:pStyle w:val="ListParagraph"/>
         <w:ind w:left="1800"/>
       </w:pPr>
     </w:p>
     <w:p>
       <w:pPr>
-        <w:pStyle w:val="a3"/>
+        <w:pStyle w:val="ListParagraph"/>
         <w:ind w:left="1800"/>
       </w:pPr>
     </w:p>
     <w:p>
       <w:pPr>
-        <w:pStyle w:val="a3"/>
+        <w:pStyle w:val="ListParagraph"/>
         <w:ind w:left="1800"/>
       </w:pPr>
     </w:p>
     <w:p>
       <w:pPr>
-        <w:pStyle w:val="a3"/>
+        <w:pStyle w:val="ListParagraph"/>
         <w:ind w:left="1800"/>
       </w:pPr>
     </w:p>
     <w:p>
       <w:pPr>
-        <w:pStyle w:val="a3"/>
+        <w:pStyle w:val="ListParagraph"/>
         <w:ind w:left="1800"/>
       </w:pPr>
     </w:p>
     <w:p>
       <w:pPr>
-        <w:pStyle w:val="a3"/>
+        <w:pStyle w:val="ListParagraph"/>
         <w:ind w:left="1800"/>
       </w:pPr>
     </w:p>
     <w:p>
       <w:pPr>
-        <w:pStyle w:val="a3"/>
+        <w:pStyle w:val="ListParagraph"/>
         <w:ind w:left="1080"/>
       </w:pPr>
     </w:p>
     <w:p>
       <w:pPr>
-        <w:pStyle w:val="a3"/>
+        <w:pStyle w:val="ListParagraph"/>
         <w:numPr>
           <w:ilvl w:val="0"/>
           <w:numId w:val="2"/>
@@ -596,7 +732,6 @@
           <w:sz w:val="24"/>
           <w:szCs w:val="24"/>
         </w:rPr>
-        <w:lastRenderedPageBreak/>
         <w:t>Application Structures</w:t>
       </w:r>
       <w:r>
@@ -1204,6 +1339,8 @@
         </w:rPr>
         <w:t>`-- main</w:t>
       </w:r>
+      <w:bookmarkStart w:id="0" w:name="_GoBack"/>
+      <w:bookmarkEnd w:id="0"/>
     </w:p>
     <w:p>
       <w:pPr>
@@ -1406,13 +1543,23 @@
         </w:rPr>
         <w:tab/>
       </w:r>
-      <w:r>
-        <w:rPr>
-          <w:rFonts w:ascii="Courier New" w:eastAsia="Times New Roman" w:hAnsi="Courier New" w:cs="Courier New"/>
-          <w:sz w:val="18"/>
-          <w:szCs w:val="18"/>
-        </w:rPr>
-        <w:t>GlobalSight MT Java File</w:t>
+      <w:proofErr w:type="spellStart"/>
+      <w:r>
+        <w:rPr>
+          <w:rFonts w:ascii="Courier New" w:eastAsia="Times New Roman" w:hAnsi="Courier New" w:cs="Courier New"/>
+          <w:sz w:val="18"/>
+          <w:szCs w:val="18"/>
+        </w:rPr>
+        <w:t>GlobalSight</w:t>
+      </w:r>
+      <w:proofErr w:type="spellEnd"/>
+      <w:r>
+        <w:rPr>
+          <w:rFonts w:ascii="Courier New" w:eastAsia="Times New Roman" w:hAnsi="Courier New" w:cs="Courier New"/>
+          <w:sz w:val="18"/>
+          <w:szCs w:val="18"/>
+        </w:rPr>
+        <w:t xml:space="preserve"> MT Java File</w:t>
       </w:r>
       <w:r>
         <w:rPr>
@@ -2243,7 +2390,7 @@
     <w:p/>
     <w:p>
       <w:pPr>
-        <w:pStyle w:val="a3"/>
+        <w:pStyle w:val="ListParagraph"/>
         <w:numPr>
           <w:ilvl w:val="0"/>
           <w:numId w:val="2"/>
@@ -2260,6 +2407,7 @@
           <w:sz w:val="24"/>
           <w:szCs w:val="24"/>
         </w:rPr>
+        <w:lastRenderedPageBreak/>
         <w:t>Server Configur</w:t>
       </w:r>
       <w:r>
@@ -2273,7 +2421,7 @@
     </w:p>
     <w:p>
       <w:pPr>
-        <w:pStyle w:val="a5"/>
+        <w:pStyle w:val="NoSpacing"/>
         <w:ind w:firstLine="360"/>
       </w:pPr>
       <w:r>
@@ -2288,7 +2436,7 @@
     </w:p>
     <w:p>
       <w:pPr>
-        <w:pStyle w:val="a5"/>
+        <w:pStyle w:val="NoSpacing"/>
         <w:numPr>
           <w:ilvl w:val="0"/>
           <w:numId w:val="6"/>
@@ -2300,7 +2448,7 @@
     </w:p>
     <w:p>
       <w:pPr>
-        <w:pStyle w:val="a5"/>
+        <w:pStyle w:val="NoSpacing"/>
         <w:ind w:firstLine="720"/>
       </w:pPr>
       <w:r>
@@ -2317,7 +2465,7 @@
     </w:p>
     <w:p>
       <w:pPr>
-        <w:pStyle w:val="a5"/>
+        <w:pStyle w:val="NoSpacing"/>
         <w:ind w:firstLine="720"/>
       </w:pPr>
       <w:r>
@@ -2326,7 +2474,7 @@
     </w:p>
     <w:p>
       <w:pPr>
-        <w:pStyle w:val="a5"/>
+        <w:pStyle w:val="NoSpacing"/>
         <w:ind w:left="720"/>
         <w:rPr>
           <w:sz w:val="18"/>
@@ -2375,7 +2523,7 @@
     </w:p>
     <w:p>
       <w:pPr>
-        <w:pStyle w:val="a5"/>
+        <w:pStyle w:val="NoSpacing"/>
         <w:ind w:left="720"/>
         <w:rPr>
           <w:sz w:val="18"/>
@@ -2385,7 +2533,7 @@
     </w:p>
     <w:p>
       <w:pPr>
-        <w:pStyle w:val="a5"/>
+        <w:pStyle w:val="NoSpacing"/>
         <w:ind w:left="720"/>
         <w:rPr>
           <w:sz w:val="18"/>
@@ -2395,7 +2543,7 @@
     </w:p>
     <w:p>
       <w:pPr>
-        <w:pStyle w:val="a5"/>
+        <w:pStyle w:val="NoSpacing"/>
         <w:ind w:left="720"/>
         <w:rPr>
           <w:sz w:val="18"/>
@@ -2405,7 +2553,7 @@
     </w:p>
     <w:p>
       <w:pPr>
-        <w:pStyle w:val="a5"/>
+        <w:pStyle w:val="NoSpacing"/>
         <w:numPr>
           <w:ilvl w:val="0"/>
           <w:numId w:val="2"/>
@@ -2427,10 +2575,10 @@
     </w:p>
     <w:p>
       <w:pPr>
-        <w:pStyle w:val="a5"/>
+        <w:pStyle w:val="NoSpacing"/>
         <w:ind w:left="720"/>
         <w:rPr>
-          <w:rFonts w:ascii="Calibri" w:eastAsia="SimSun" w:hAnsi="Calibri" w:cs="Calibri"/>
+          <w:rFonts w:ascii="Calibri" w:eastAsia="宋体" w:hAnsi="Calibri" w:cs="Calibri"/>
         </w:rPr>
       </w:pPr>
       <w:r>
@@ -2456,30 +2604,30 @@
       <w:pPr>
         <w:ind w:firstLine="720"/>
         <w:rPr>
-          <w:rFonts w:ascii="Calibri" w:eastAsia="SimSun" w:hAnsi="Calibri" w:cs="Calibri"/>
-        </w:rPr>
-      </w:pPr>
-      <w:r>
-        <w:rPr>
-          <w:rFonts w:ascii="Calibri" w:eastAsia="SimSun" w:hAnsi="Calibri" w:cs="Calibri"/>
+          <w:rFonts w:ascii="Calibri" w:eastAsia="宋体" w:hAnsi="Calibri" w:cs="Calibri"/>
+        </w:rPr>
+      </w:pPr>
+      <w:r>
+        <w:rPr>
+          <w:rFonts w:ascii="Calibri" w:eastAsia="宋体" w:hAnsi="Calibri" w:cs="Calibri"/>
         </w:rPr>
         <w:t xml:space="preserve">The </w:t>
       </w:r>
       <w:r>
         <w:rPr>
-          <w:rFonts w:ascii="Calibri" w:eastAsia="SimSun" w:hAnsi="Calibri" w:cs="Calibri"/>
+          <w:rFonts w:ascii="Calibri" w:eastAsia="宋体" w:hAnsi="Calibri" w:cs="Calibri"/>
         </w:rPr>
         <w:t xml:space="preserve">sub </w:t>
       </w:r>
       <w:r>
         <w:rPr>
-          <w:rFonts w:ascii="Calibri" w:eastAsia="SimSun" w:hAnsi="Calibri" w:cs="Calibri"/>
+          <w:rFonts w:ascii="Calibri" w:eastAsia="宋体" w:hAnsi="Calibri" w:cs="Calibri"/>
         </w:rPr>
         <w:t>files of DispatcherMW folder are</w:t>
       </w:r>
       <w:r>
         <w:rPr>
-          <w:rFonts w:ascii="Calibri" w:eastAsia="SimSun" w:hAnsi="Calibri" w:cs="Calibri"/>
+          <w:rFonts w:ascii="Calibri" w:eastAsia="宋体" w:hAnsi="Calibri" w:cs="Calibri"/>
         </w:rPr>
         <w:t>:</w:t>
       </w:r>
@@ -2511,20 +2659,20 @@
           <w:p>
             <w:pPr>
               <w:rPr>
-                <w:rFonts w:ascii="Calibri" w:eastAsia="SimSun" w:hAnsi="Calibri" w:cs="Calibri"/>
+                <w:rFonts w:ascii="Calibri" w:eastAsia="宋体" w:hAnsi="Calibri" w:cs="Calibri"/>
                 <w:b/>
               </w:rPr>
             </w:pPr>
             <w:r>
               <w:rPr>
-                <w:rFonts w:ascii="Calibri" w:eastAsia="SimSun" w:hAnsi="Calibri" w:cs="Calibri"/>
+                <w:rFonts w:ascii="Calibri" w:eastAsia="宋体" w:hAnsi="Calibri" w:cs="Calibri"/>
                 <w:b/>
               </w:rPr>
               <w:t>Data</w:t>
             </w:r>
             <w:r>
               <w:rPr>
-                <w:rFonts w:ascii="Calibri" w:eastAsia="SimSun" w:hAnsi="Calibri" w:cs="Calibri"/>
+                <w:rFonts w:ascii="Calibri" w:eastAsia="宋体" w:hAnsi="Calibri" w:cs="Calibri"/>
                 <w:b/>
               </w:rPr>
               <w:t xml:space="preserve"> Type</w:t>
@@ -2539,13 +2687,13 @@
           <w:p>
             <w:pPr>
               <w:rPr>
-                <w:rFonts w:ascii="Calibri" w:eastAsia="SimSun" w:hAnsi="Calibri" w:cs="Calibri"/>
+                <w:rFonts w:ascii="Calibri" w:eastAsia="宋体" w:hAnsi="Calibri" w:cs="Calibri"/>
                 <w:b/>
               </w:rPr>
             </w:pPr>
             <w:r>
               <w:rPr>
-                <w:rFonts w:ascii="Calibri" w:eastAsia="SimSun" w:hAnsi="Calibri" w:cs="Calibri"/>
+                <w:rFonts w:ascii="Calibri" w:eastAsia="宋体" w:hAnsi="Calibri" w:cs="Calibri"/>
                 <w:b/>
               </w:rPr>
               <w:t>File Path</w:t>
@@ -2562,12 +2710,12 @@
           <w:p>
             <w:pPr>
               <w:rPr>
-                <w:rFonts w:ascii="Calibri" w:eastAsia="SimSun" w:hAnsi="Calibri" w:cs="Calibri"/>
+                <w:rFonts w:ascii="Calibri" w:eastAsia="宋体" w:hAnsi="Calibri" w:cs="Calibri"/>
               </w:rPr>
             </w:pPr>
             <w:r>
               <w:rPr>
-                <w:rFonts w:ascii="Calibri" w:eastAsia="SimSun" w:hAnsi="Calibri" w:cs="Calibri"/>
+                <w:rFonts w:ascii="Calibri" w:eastAsia="宋体" w:hAnsi="Calibri" w:cs="Calibri"/>
               </w:rPr>
               <w:t>MT Profile Info</w:t>
             </w:r>
@@ -2581,15 +2729,25 @@
           <w:p>
             <w:pPr>
               <w:rPr>
-                <w:rFonts w:ascii="Calibri" w:eastAsia="SimSun" w:hAnsi="Calibri" w:cs="Calibri"/>
+                <w:rFonts w:ascii="Calibri" w:eastAsia="宋体" w:hAnsi="Calibri" w:cs="Calibri"/>
               </w:rPr>
             </w:pPr>
             <w:r>
               <w:rPr>
-                <w:rFonts w:ascii="Calibri" w:eastAsia="SimSun" w:hAnsi="Calibri" w:cs="Calibri"/>
+                <w:rFonts w:ascii="Calibri" w:eastAsia="宋体" w:hAnsi="Calibri" w:cs="Calibri"/>
               </w:rPr>
-              <w:t>DispatcherMW/data/MachineTranslationProfiles.xml</w:t>
+              <w:t>DispatcherMW/data/</w:t>
             </w:r>
+            <w:bookmarkStart w:id="1" w:name="OLE_LINK1"/>
+            <w:bookmarkStart w:id="2" w:name="OLE_LINK2"/>
+            <w:r>
+              <w:rPr>
+                <w:rFonts w:ascii="Calibri" w:eastAsia="宋体" w:hAnsi="Calibri" w:cs="Calibri"/>
+              </w:rPr>
+              <w:t>MachineTranslationProfiles.xml</w:t>
+            </w:r>
+            <w:bookmarkEnd w:id="1"/>
+            <w:bookmarkEnd w:id="2"/>
           </w:p>
         </w:tc>
       </w:tr>
@@ -2602,12 +2760,12 @@
           <w:p>
             <w:pPr>
               <w:rPr>
-                <w:rFonts w:ascii="Calibri" w:eastAsia="SimSun" w:hAnsi="Calibri" w:cs="Calibri"/>
+                <w:rFonts w:ascii="Calibri" w:eastAsia="宋体" w:hAnsi="Calibri" w:cs="Calibri"/>
               </w:rPr>
             </w:pPr>
             <w:r>
               <w:rPr>
-                <w:rFonts w:ascii="Calibri" w:eastAsia="SimSun" w:hAnsi="Calibri" w:cs="Calibri"/>
+                <w:rFonts w:ascii="Calibri" w:eastAsia="宋体" w:hAnsi="Calibri" w:cs="Calibri"/>
               </w:rPr>
               <w:t>Account Info</w:t>
             </w:r>
@@ -2621,12 +2779,12 @@
           <w:p>
             <w:pPr>
               <w:rPr>
-                <w:rFonts w:ascii="Calibri" w:eastAsia="SimSun" w:hAnsi="Calibri" w:cs="Calibri"/>
+                <w:rFonts w:ascii="Calibri" w:eastAsia="宋体" w:hAnsi="Calibri" w:cs="Calibri"/>
               </w:rPr>
             </w:pPr>
             <w:r>
               <w:rPr>
-                <w:rFonts w:ascii="Calibri" w:eastAsia="SimSun" w:hAnsi="Calibri" w:cs="Calibri"/>
+                <w:rFonts w:ascii="Calibri" w:eastAsia="宋体" w:hAnsi="Calibri" w:cs="Calibri"/>
               </w:rPr>
               <w:t>DispatcherMW/data/Account.xml</w:t>
             </w:r>
@@ -2642,12 +2800,12 @@
           <w:p>
             <w:pPr>
               <w:rPr>
-                <w:rFonts w:ascii="Calibri" w:eastAsia="SimSun" w:hAnsi="Calibri" w:cs="Calibri"/>
+                <w:rFonts w:ascii="Calibri" w:eastAsia="宋体" w:hAnsi="Calibri" w:cs="Calibri"/>
               </w:rPr>
             </w:pPr>
             <w:r>
               <w:rPr>
-                <w:rFonts w:ascii="Calibri" w:eastAsia="SimSun" w:hAnsi="Calibri" w:cs="Calibri"/>
+                <w:rFonts w:ascii="Calibri" w:eastAsia="宋体" w:hAnsi="Calibri" w:cs="Calibri"/>
               </w:rPr>
               <w:t>Language Info</w:t>
             </w:r>
@@ -2661,12 +2819,12 @@
           <w:p>
             <w:pPr>
               <w:rPr>
-                <w:rFonts w:ascii="Calibri" w:eastAsia="SimSun" w:hAnsi="Calibri" w:cs="Calibri"/>
+                <w:rFonts w:ascii="Calibri" w:eastAsia="宋体" w:hAnsi="Calibri" w:cs="Calibri"/>
               </w:rPr>
             </w:pPr>
             <w:r>
               <w:rPr>
-                <w:rFonts w:ascii="Calibri" w:eastAsia="SimSun" w:hAnsi="Calibri" w:cs="Calibri"/>
+                <w:rFonts w:ascii="Calibri" w:eastAsia="宋体" w:hAnsi="Calibri" w:cs="Calibri"/>
               </w:rPr>
               <w:t>DispatcherMW/data/Languages.xml</w:t>
             </w:r>
@@ -2682,12 +2840,12 @@
           <w:p>
             <w:pPr>
               <w:rPr>
-                <w:rFonts w:ascii="Calibri" w:eastAsia="SimSun" w:hAnsi="Calibri" w:cs="Calibri"/>
+                <w:rFonts w:ascii="Calibri" w:eastAsia="宋体" w:hAnsi="Calibri" w:cs="Calibri"/>
               </w:rPr>
             </w:pPr>
             <w:r>
               <w:rPr>
-                <w:rFonts w:ascii="Calibri" w:eastAsia="SimSun" w:hAnsi="Calibri" w:cs="Calibri"/>
+                <w:rFonts w:ascii="Calibri" w:eastAsia="宋体" w:hAnsi="Calibri" w:cs="Calibri"/>
               </w:rPr>
               <w:t>Uploaded XLF file</w:t>
             </w:r>
@@ -2701,15 +2859,17 @@
           <w:p>
             <w:pPr>
               <w:rPr>
-                <w:rFonts w:ascii="Calibri" w:eastAsia="SimSun" w:hAnsi="Calibri" w:cs="Calibri"/>
+                <w:rFonts w:ascii="Calibri" w:eastAsia="宋体" w:hAnsi="Calibri" w:cs="Calibri"/>
               </w:rPr>
             </w:pPr>
+            <w:proofErr w:type="spellStart"/>
             <w:r>
               <w:rPr>
-                <w:rFonts w:ascii="Calibri" w:eastAsia="SimSun" w:hAnsi="Calibri" w:cs="Calibri"/>
+                <w:rFonts w:ascii="Calibri" w:eastAsia="宋体" w:hAnsi="Calibri" w:cs="Calibri"/>
               </w:rPr>
               <w:t>DispatcherMW</w:t>
             </w:r>
+            <w:proofErr w:type="spellEnd"/>
             <w:r>
               <w:rPr>
                 <w:rFonts w:ascii="Calibri" w:hAnsi="Calibri"/>
@@ -2719,31 +2879,39 @@
             <w:proofErr w:type="spellStart"/>
             <w:r>
               <w:rPr>
-                <w:rFonts w:ascii="Calibri" w:eastAsia="SimSun" w:hAnsi="Calibri" w:cs="Calibri"/>
+                <w:rFonts w:ascii="Calibri" w:eastAsia="宋体" w:hAnsi="Calibri" w:cs="Calibri"/>
               </w:rPr>
               <w:t>fileStorage</w:t>
             </w:r>
             <w:proofErr w:type="spellEnd"/>
             <w:r>
               <w:rPr>
-                <w:rFonts w:ascii="Calibri" w:eastAsia="SimSun" w:hAnsi="Calibri" w:cs="Calibri"/>
+                <w:rFonts w:ascii="Calibri" w:eastAsia="宋体" w:hAnsi="Calibri" w:cs="Calibri"/>
               </w:rPr>
               <w:t>/{</w:t>
             </w:r>
             <w:proofErr w:type="spellStart"/>
             <w:r>
               <w:rPr>
-                <w:rFonts w:ascii="Calibri" w:eastAsia="SimSun" w:hAnsi="Calibri" w:cs="Calibri"/>
+                <w:rFonts w:ascii="Calibri" w:eastAsia="宋体" w:hAnsi="Calibri" w:cs="Calibri"/>
               </w:rPr>
               <w:t>AccountName</w:t>
             </w:r>
             <w:proofErr w:type="spellEnd"/>
             <w:r>
               <w:rPr>
-                <w:rFonts w:ascii="Calibri" w:eastAsia="SimSun" w:hAnsi="Calibri" w:cs="Calibri"/>
+                <w:rFonts w:ascii="Calibri" w:eastAsia="宋体" w:hAnsi="Calibri" w:cs="Calibri"/>
               </w:rPr>
-              <w:t>}/{Job ID}/source/*.xlf</w:t>
+              <w:t>}/{Job ID}/source/*.</w:t>
             </w:r>
+            <w:proofErr w:type="spellStart"/>
+            <w:r>
+              <w:rPr>
+                <w:rFonts w:ascii="Calibri" w:eastAsia="宋体" w:hAnsi="Calibri" w:cs="Calibri"/>
+              </w:rPr>
+              <w:t>xlf</w:t>
+            </w:r>
+            <w:proofErr w:type="spellEnd"/>
           </w:p>
         </w:tc>
       </w:tr>
@@ -2756,12 +2924,12 @@
           <w:p>
             <w:pPr>
               <w:rPr>
-                <w:rFonts w:ascii="Calibri" w:eastAsia="SimSun" w:hAnsi="Calibri" w:cs="Calibri"/>
+                <w:rFonts w:ascii="Calibri" w:eastAsia="宋体" w:hAnsi="Calibri" w:cs="Calibri"/>
               </w:rPr>
             </w:pPr>
             <w:r>
               <w:rPr>
-                <w:rFonts w:ascii="Calibri" w:eastAsia="SimSun" w:hAnsi="Calibri" w:cs="Calibri"/>
+                <w:rFonts w:ascii="Calibri" w:eastAsia="宋体" w:hAnsi="Calibri" w:cs="Calibri"/>
               </w:rPr>
               <w:t>Translated XLF file</w:t>
             </w:r>
@@ -2775,15 +2943,17 @@
           <w:p>
             <w:pPr>
               <w:rPr>
-                <w:rFonts w:ascii="Calibri" w:eastAsia="SimSun" w:hAnsi="Calibri" w:cs="Calibri"/>
+                <w:rFonts w:ascii="Calibri" w:eastAsia="宋体" w:hAnsi="Calibri" w:cs="Calibri"/>
               </w:rPr>
             </w:pPr>
+            <w:proofErr w:type="spellStart"/>
             <w:r>
               <w:rPr>
-                <w:rFonts w:ascii="Calibri" w:eastAsia="SimSun" w:hAnsi="Calibri" w:cs="Calibri"/>
+                <w:rFonts w:ascii="Calibri" w:eastAsia="宋体" w:hAnsi="Calibri" w:cs="Calibri"/>
               </w:rPr>
               <w:t>DispatcherMW</w:t>
             </w:r>
+            <w:proofErr w:type="spellEnd"/>
             <w:r>
               <w:rPr>
                 <w:rFonts w:ascii="Calibri" w:hAnsi="Calibri"/>
@@ -2793,37 +2963,45 @@
             <w:proofErr w:type="spellStart"/>
             <w:r>
               <w:rPr>
-                <w:rFonts w:ascii="Calibri" w:eastAsia="SimSun" w:hAnsi="Calibri" w:cs="Calibri"/>
+                <w:rFonts w:ascii="Calibri" w:eastAsia="宋体" w:hAnsi="Calibri" w:cs="Calibri"/>
               </w:rPr>
               <w:t>fileStorage</w:t>
             </w:r>
             <w:proofErr w:type="spellEnd"/>
             <w:r>
               <w:rPr>
-                <w:rFonts w:ascii="Calibri" w:eastAsia="SimSun" w:hAnsi="Calibri" w:cs="Calibri"/>
+                <w:rFonts w:ascii="Calibri" w:eastAsia="宋体" w:hAnsi="Calibri" w:cs="Calibri"/>
               </w:rPr>
               <w:t>/{</w:t>
             </w:r>
             <w:proofErr w:type="spellStart"/>
             <w:r>
               <w:rPr>
-                <w:rFonts w:ascii="Calibri" w:eastAsia="SimSun" w:hAnsi="Calibri" w:cs="Calibri"/>
+                <w:rFonts w:ascii="Calibri" w:eastAsia="宋体" w:hAnsi="Calibri" w:cs="Calibri"/>
               </w:rPr>
               <w:t>Account</w:t>
             </w:r>
             <w:r>
               <w:rPr>
-                <w:rFonts w:ascii="Calibri" w:eastAsia="SimSun" w:hAnsi="Calibri" w:cs="Calibri"/>
+                <w:rFonts w:ascii="Calibri" w:eastAsia="宋体" w:hAnsi="Calibri" w:cs="Calibri"/>
               </w:rPr>
               <w:t>Name</w:t>
             </w:r>
             <w:proofErr w:type="spellEnd"/>
             <w:r>
               <w:rPr>
-                <w:rFonts w:ascii="Calibri" w:eastAsia="SimSun" w:hAnsi="Calibri" w:cs="Calibri"/>
+                <w:rFonts w:ascii="Calibri" w:eastAsia="宋体" w:hAnsi="Calibri" w:cs="Calibri"/>
               </w:rPr>
-              <w:t>}/{Job ID}/target/*.xlf</w:t>
+              <w:t>}/{Job ID}/target/*.</w:t>
             </w:r>
+            <w:proofErr w:type="spellStart"/>
+            <w:r>
+              <w:rPr>
+                <w:rFonts w:ascii="Calibri" w:eastAsia="宋体" w:hAnsi="Calibri" w:cs="Calibri"/>
+              </w:rPr>
+              <w:t>xlf</w:t>
+            </w:r>
+            <w:proofErr w:type="spellEnd"/>
           </w:p>
         </w:tc>
       </w:tr>
@@ -2831,26 +3009,26 @@
     <w:p>
       <w:pPr>
         <w:rPr>
-          <w:rFonts w:ascii="Calibri" w:eastAsia="SimSun" w:hAnsi="Calibri" w:cs="Calibri"/>
-        </w:rPr>
-      </w:pPr>
-    </w:p>
-    <w:p>
-      <w:pPr>
-        <w:rPr>
-          <w:rFonts w:ascii="Calibri" w:eastAsia="SimSun" w:hAnsi="Calibri" w:cs="Calibri"/>
-        </w:rPr>
-      </w:pPr>
-    </w:p>
-    <w:p>
-      <w:pPr>
-        <w:pStyle w:val="a5"/>
+          <w:rFonts w:ascii="Calibri" w:eastAsia="宋体" w:hAnsi="Calibri" w:cs="Calibri"/>
+        </w:rPr>
+      </w:pPr>
+    </w:p>
+    <w:p>
+      <w:pPr>
+        <w:rPr>
+          <w:rFonts w:ascii="Calibri" w:eastAsia="宋体" w:hAnsi="Calibri" w:cs="Calibri"/>
+        </w:rPr>
+      </w:pPr>
+    </w:p>
+    <w:p>
+      <w:pPr>
+        <w:pStyle w:val="NoSpacing"/>
         <w:ind w:left="720"/>
       </w:pPr>
     </w:p>
     <w:p>
       <w:pPr>
-        <w:pStyle w:val="a3"/>
+        <w:pStyle w:val="ListParagraph"/>
       </w:pPr>
     </w:p>
     <w:p>
@@ -2918,13 +3096,12 @@
           <w:sz w:val="24"/>
           <w:szCs w:val="24"/>
         </w:rPr>
-        <w:lastRenderedPageBreak/>
         <w:t>Appendix:</w:t>
       </w:r>
     </w:p>
     <w:p>
       <w:pPr>
-        <w:pStyle w:val="a3"/>
+        <w:pStyle w:val="ListParagraph"/>
         <w:numPr>
           <w:ilvl w:val="0"/>
           <w:numId w:val="4"/>
@@ -2936,7 +3113,7 @@
     </w:p>
     <w:p>
       <w:pPr>
-        <w:pStyle w:val="a3"/>
+        <w:pStyle w:val="ListParagraph"/>
         <w:ind w:left="1080"/>
       </w:pPr>
       <w:proofErr w:type="spellStart"/>
@@ -2952,7 +3129,7 @@
     </w:p>
     <w:p>
       <w:pPr>
-        <w:pStyle w:val="a3"/>
+        <w:pStyle w:val="ListParagraph"/>
         <w:ind w:left="1080"/>
       </w:pPr>
       <w:proofErr w:type="spellStart"/>
@@ -2968,7 +3145,7 @@
     </w:p>
     <w:p>
       <w:pPr>
-        <w:pStyle w:val="a3"/>
+        <w:pStyle w:val="ListParagraph"/>
         <w:ind w:left="1080"/>
       </w:pPr>
       <w:proofErr w:type="spellStart"/>
@@ -2984,10 +3161,10 @@
     </w:p>
     <w:p>
       <w:pPr>
-        <w:pStyle w:val="a3"/>
+        <w:pStyle w:val="ListParagraph"/>
         <w:ind w:left="1080"/>
         <w:rPr>
-          <w:rStyle w:val="a4"/>
+          <w:rStyle w:val="Strong"/>
           <w:b w:val="0"/>
         </w:rPr>
       </w:pPr>
@@ -2995,7 +3172,7 @@
       <w:proofErr w:type="gramStart"/>
       <w:r>
         <w:rPr>
-          <w:rStyle w:val="a4"/>
+          <w:rStyle w:val="Strong"/>
           <w:b w:val="0"/>
         </w:rPr>
         <w:t>mvn</w:t>
@@ -3004,7 +3181,7 @@
       <w:proofErr w:type="gramEnd"/>
       <w:r>
         <w:rPr>
-          <w:rStyle w:val="a4"/>
+          <w:rStyle w:val="Strong"/>
           <w:b w:val="0"/>
         </w:rPr>
         <w:t xml:space="preserve"> </w:t>
@@ -3012,7 +3189,7 @@
       <w:proofErr w:type="spellStart"/>
       <w:r>
         <w:rPr>
-          <w:rStyle w:val="a4"/>
+          <w:rStyle w:val="Strong"/>
           <w:b w:val="0"/>
         </w:rPr>
         <w:t>eclipse:eclipse</w:t>
@@ -3020,14 +3197,14 @@
       <w:proofErr w:type="spellEnd"/>
       <w:r>
         <w:rPr>
-          <w:rStyle w:val="a4"/>
+          <w:rStyle w:val="Strong"/>
           <w:b w:val="0"/>
         </w:rPr>
         <w:t xml:space="preserve"> </w:t>
       </w:r>
       <w:r>
         <w:rPr>
-          <w:rStyle w:val="a4"/>
+          <w:rStyle w:val="Strong"/>
           <w:b w:val="0"/>
         </w:rPr>
         <w:t>–</w:t>
@@ -3035,7 +3212,7 @@
       <w:proofErr w:type="spellStart"/>
       <w:r>
         <w:rPr>
-          <w:rStyle w:val="a4"/>
+          <w:rStyle w:val="Strong"/>
           <w:b w:val="0"/>
         </w:rPr>
         <w:t>DdownloadSources</w:t>
@@ -3044,10 +3221,10 @@
     </w:p>
     <w:p>
       <w:pPr>
-        <w:pStyle w:val="a3"/>
+        <w:pStyle w:val="ListParagraph"/>
         <w:ind w:left="1080"/>
         <w:rPr>
-          <w:rStyle w:val="a4"/>
+          <w:rStyle w:val="Strong"/>
           <w:b w:val="0"/>
         </w:rPr>
       </w:pPr>
@@ -3055,7 +3232,7 @@
       <w:proofErr w:type="gramStart"/>
       <w:r>
         <w:rPr>
-          <w:rStyle w:val="a4"/>
+          <w:rStyle w:val="Strong"/>
           <w:b w:val="0"/>
         </w:rPr>
         <w:t>mvn</w:t>
@@ -3064,7 +3241,7 @@
       <w:proofErr w:type="gramEnd"/>
       <w:r>
         <w:rPr>
-          <w:rStyle w:val="a4"/>
+          <w:rStyle w:val="Strong"/>
           <w:b w:val="0"/>
         </w:rPr>
         <w:t xml:space="preserve"> </w:t>
@@ -3072,7 +3249,7 @@
       <w:proofErr w:type="spellStart"/>
       <w:r>
         <w:rPr>
-          <w:rStyle w:val="a4"/>
+          <w:rStyle w:val="Strong"/>
           <w:b w:val="0"/>
         </w:rPr>
         <w:t>tomcat:redeploy</w:t>
@@ -3080,7 +3257,7 @@
       <w:proofErr w:type="spellEnd"/>
       <w:r>
         <w:rPr>
-          <w:rStyle w:val="a4"/>
+          <w:rStyle w:val="Strong"/>
           <w:b w:val="0"/>
         </w:rPr>
         <w:t xml:space="preserve"> </w:t>
@@ -3104,7 +3281,7 @@
     </w:p>
     <w:p>
       <w:pPr>
-        <w:pStyle w:val="3"/>
+        <w:pStyle w:val="Heading3"/>
         <w:ind w:left="360" w:firstLine="720"/>
         <w:rPr>
           <w:sz w:val="20"/>
@@ -3113,17 +3290,17 @@
       </w:pPr>
       <w:r>
         <w:rPr>
-          <w:rStyle w:val="a4"/>
+          <w:rStyle w:val="Strong"/>
           <w:b/>
           <w:sz w:val="20"/>
           <w:szCs w:val="20"/>
         </w:rPr>
         <w:t xml:space="preserve">Reference: </w:t>
       </w:r>
-      <w:hyperlink r:id="rId10" w:history="1">
+      <w:hyperlink r:id="rId11" w:history="1">
         <w:r>
           <w:rPr>
-            <w:rFonts w:ascii="SimSun" w:eastAsia="SimSun" w:hAnsi="SimSun" w:cs="SimSun" w:hint="eastAsia"/>
+            <w:rFonts w:ascii="宋体" w:eastAsia="宋体" w:hAnsi="宋体" w:cs="宋体" w:hint="eastAsia"/>
             <w:color w:val="0000FF"/>
             <w:sz w:val="20"/>
             <w:szCs w:val="20"/>
@@ -3135,13 +3312,13 @@
     </w:p>
     <w:p>
       <w:pPr>
-        <w:pStyle w:val="a3"/>
+        <w:pStyle w:val="ListParagraph"/>
         <w:ind w:left="1080"/>
       </w:pPr>
     </w:p>
     <w:p>
       <w:pPr>
-        <w:pStyle w:val="a3"/>
+        <w:pStyle w:val="ListParagraph"/>
         <w:numPr>
           <w:ilvl w:val="0"/>
           <w:numId w:val="4"/>
@@ -3153,11 +3330,11 @@
     </w:p>
     <w:p>
       <w:pPr>
-        <w:pStyle w:val="a3"/>
+        <w:pStyle w:val="ListParagraph"/>
         <w:ind w:left="1080"/>
       </w:pPr>
       <w:r>
-        <w:object w:dxaOrig="756" w:dyaOrig="816">
+        <w:object w:dxaOrig="765" w:dyaOrig="810">
           <v:shapetype id="_x0000_t75" coordsize="21600,21600" o:spt="75" o:preferrelative="t" path="m@4@5l@4@11@9@11@9@5xe" filled="f" stroked="f">
             <v:stroke joinstyle="miter"/>
             <v:formulas>
@@ -3177,22 +3354,20 @@
             <v:path o:extrusionok="f" gradientshapeok="t" o:connecttype="rect"/>
             <o:lock v:ext="edit" aspectratio="t"/>
           </v:shapetype>
-          <v:shape id="_x0000_i1025" type="#_x0000_t75" style="width:37.8pt;height:40.8pt" o:ole="">
-            <v:imagedata r:id="rId11" o:title=""/>
+          <v:shape id="_x0000_i1025" type="#_x0000_t75" style="width:38.25pt;height:40.5pt" o:ole="">
+            <v:imagedata r:id="rId12" o:title=""/>
           </v:shape>
-          <o:OLEObject Type="Embed" ProgID="Package" ShapeID="_x0000_i1025" DrawAspect="Content" ObjectID="_1462352309" r:id="rId12"/>
+          <o:OLEObject Type="Embed" ProgID="Package" ShapeID="_x0000_i1025" DrawAspect="Content" ObjectID="_1486910819" r:id="rId13"/>
         </w:object>
       </w:r>
       <w:r>
         <w:object w:dxaOrig="972" w:dyaOrig="816">
-          <v:shape id="_x0000_i1026" type="#_x0000_t75" style="width:48.6pt;height:40.8pt" o:ole="">
-            <v:imagedata r:id="rId13" o:title=""/>
+          <v:shape id="_x0000_i1026" type="#_x0000_t75" style="width:48.75pt;height:40.5pt" o:ole="">
+            <v:imagedata r:id="rId14" o:title=""/>
           </v:shape>
-          <o:OLEObject Type="Embed" ProgID="Package" ShapeID="_x0000_i1026" DrawAspect="Content" ObjectID="_1462352310" r:id="rId14"/>
+          <o:OLEObject Type="Embed" ProgID="Package" ShapeID="_x0000_i1026" DrawAspect="Content" ObjectID="_1486910820" r:id="rId15"/>
         </w:object>
       </w:r>
-      <w:bookmarkStart w:id="0" w:name="_GoBack"/>
-      <w:bookmarkEnd w:id="0"/>
     </w:p>
     <w:p/>
     <w:p/>
@@ -4152,14 +4327,14 @@
     <w:lsdException w:name="Bibliography" w:uiPriority="37"/>
     <w:lsdException w:name="TOC Heading" w:uiPriority="39" w:qFormat="1"/>
   </w:latentStyles>
-  <w:style w:type="paragraph" w:default="1" w:styleId="a">
+  <w:style w:type="paragraph" w:default="1" w:styleId="Normal">
     <w:name w:val="Normal"/>
     <w:qFormat/>
   </w:style>
-  <w:style w:type="paragraph" w:styleId="3">
+  <w:style w:type="paragraph" w:styleId="Heading3">
     <w:name w:val="heading 3"/>
-    <w:basedOn w:val="a"/>
-    <w:link w:val="3Char"/>
+    <w:basedOn w:val="Normal"/>
+    <w:link w:val="Heading3Char"/>
     <w:uiPriority w:val="9"/>
     <w:qFormat/>
     <w:rsid w:val="00641FEE"/>
@@ -4175,13 +4350,13 @@
       <w:szCs w:val="27"/>
     </w:rPr>
   </w:style>
-  <w:style w:type="character" w:default="1" w:styleId="a0">
+  <w:style w:type="character" w:default="1" w:styleId="DefaultParagraphFont">
     <w:name w:val="Default Paragraph Font"/>
     <w:uiPriority w:val="1"/>
     <w:semiHidden/>
     <w:unhideWhenUsed/>
   </w:style>
-  <w:style w:type="table" w:default="1" w:styleId="a1">
+  <w:style w:type="table" w:default="1" w:styleId="TableNormal">
     <w:name w:val="Normal Table"/>
     <w:uiPriority w:val="99"/>
     <w:semiHidden/>
@@ -4196,15 +4371,15 @@
       </w:tblCellMar>
     </w:tblPr>
   </w:style>
-  <w:style w:type="numbering" w:default="1" w:styleId="a2">
+  <w:style w:type="numbering" w:default="1" w:styleId="NoList">
     <w:name w:val="No List"/>
     <w:uiPriority w:val="99"/>
     <w:semiHidden/>
     <w:unhideWhenUsed/>
   </w:style>
-  <w:style w:type="paragraph" w:styleId="a3">
+  <w:style w:type="paragraph" w:styleId="ListParagraph">
     <w:name w:val="List Paragraph"/>
-    <w:basedOn w:val="a"/>
+    <w:basedOn w:val="Normal"/>
     <w:uiPriority w:val="34"/>
     <w:qFormat/>
     <w:rsid w:val="00B0105E"/>
@@ -4213,10 +4388,10 @@
       <w:contextualSpacing/>
     </w:pPr>
   </w:style>
-  <w:style w:type="paragraph" w:styleId="HTML">
+  <w:style w:type="paragraph" w:styleId="HTMLPreformatted">
     <w:name w:val="HTML Preformatted"/>
-    <w:basedOn w:val="a"/>
-    <w:link w:val="HTMLChar"/>
+    <w:basedOn w:val="Normal"/>
+    <w:link w:val="HTMLPreformattedChar"/>
     <w:uiPriority w:val="99"/>
     <w:semiHidden/>
     <w:unhideWhenUsed/>
@@ -4248,10 +4423,10 @@
       <w:szCs w:val="20"/>
     </w:rPr>
   </w:style>
-  <w:style w:type="character" w:customStyle="1" w:styleId="HTMLChar">
-    <w:name w:val="HTML 预设格式 Char"/>
-    <w:basedOn w:val="a0"/>
-    <w:link w:val="HTML"/>
+  <w:style w:type="character" w:customStyle="1" w:styleId="HTMLPreformattedChar">
+    <w:name w:val="HTML Preformatted Char"/>
+    <w:basedOn w:val="DefaultParagraphFont"/>
+    <w:link w:val="HTMLPreformatted"/>
     <w:uiPriority w:val="99"/>
     <w:semiHidden/>
     <w:rsid w:val="00964117"/>
@@ -4261,9 +4436,9 @@
       <w:szCs w:val="20"/>
     </w:rPr>
   </w:style>
-  <w:style w:type="character" w:styleId="a4">
+  <w:style w:type="character" w:styleId="Strong">
     <w:name w:val="Strong"/>
-    <w:basedOn w:val="a0"/>
+    <w:basedOn w:val="DefaultParagraphFont"/>
     <w:uiPriority w:val="22"/>
     <w:qFormat/>
     <w:rsid w:val="00042F28"/>
@@ -4272,7 +4447,7 @@
       <w:bCs/>
     </w:rPr>
   </w:style>
-  <w:style w:type="paragraph" w:styleId="a5">
+  <w:style w:type="paragraph" w:styleId="NoSpacing">
     <w:name w:val="No Spacing"/>
     <w:uiPriority w:val="1"/>
     <w:qFormat/>
@@ -4281,16 +4456,15 @@
       <w:spacing w:after="0" w:line="240" w:lineRule="auto"/>
     </w:pPr>
   </w:style>
-  <w:style w:type="table" w:styleId="a6">
+  <w:style w:type="table" w:styleId="TableGrid">
     <w:name w:val="Table Grid"/>
-    <w:basedOn w:val="a1"/>
+    <w:basedOn w:val="TableNormal"/>
     <w:uiPriority w:val="59"/>
     <w:rsid w:val="00F72DFD"/>
     <w:pPr>
       <w:spacing w:after="0" w:line="240" w:lineRule="auto"/>
     </w:pPr>
     <w:tblPr>
-      <w:tblInd w:w="0" w:type="dxa"/>
       <w:tblBorders>
         <w:top w:val="single" w:sz="4" w:space="0" w:color="auto"/>
         <w:left w:val="single" w:sz="4" w:space="0" w:color="auto"/>
@@ -4299,28 +4473,22 @@
         <w:insideH w:val="single" w:sz="4" w:space="0" w:color="auto"/>
         <w:insideV w:val="single" w:sz="4" w:space="0" w:color="auto"/>
       </w:tblBorders>
-      <w:tblCellMar>
-        <w:top w:w="0" w:type="dxa"/>
-        <w:left w:w="108" w:type="dxa"/>
-        <w:bottom w:w="0" w:type="dxa"/>
-        <w:right w:w="108" w:type="dxa"/>
-      </w:tblCellMar>
     </w:tblPr>
   </w:style>
   <w:style w:type="character" w:customStyle="1" w:styleId="pun">
     <w:name w:val="pun"/>
-    <w:basedOn w:val="a0"/>
+    <w:basedOn w:val="DefaultParagraphFont"/>
     <w:rsid w:val="0069506B"/>
   </w:style>
   <w:style w:type="character" w:customStyle="1" w:styleId="typ">
     <w:name w:val="typ"/>
-    <w:basedOn w:val="a0"/>
+    <w:basedOn w:val="DefaultParagraphFont"/>
     <w:rsid w:val="0069506B"/>
   </w:style>
-  <w:style w:type="character" w:customStyle="1" w:styleId="3Char">
-    <w:name w:val="标题 3 Char"/>
-    <w:basedOn w:val="a0"/>
-    <w:link w:val="3"/>
+  <w:style w:type="character" w:customStyle="1" w:styleId="Heading3Char">
+    <w:name w:val="Heading 3 Char"/>
+    <w:basedOn w:val="DefaultParagraphFont"/>
+    <w:link w:val="Heading3"/>
     <w:uiPriority w:val="9"/>
     <w:rsid w:val="00641FEE"/>
     <w:rPr>
@@ -4331,11 +4499,10 @@
       <w:szCs w:val="27"/>
     </w:rPr>
   </w:style>
-  <w:style w:type="character" w:styleId="a7">
+  <w:style w:type="character" w:styleId="Hyperlink">
     <w:name w:val="Hyperlink"/>
-    <w:basedOn w:val="a0"/>
+    <w:basedOn w:val="DefaultParagraphFont"/>
     <w:uiPriority w:val="99"/>
-    <w:semiHidden/>
     <w:unhideWhenUsed/>
     <w:rsid w:val="00641FEE"/>
     <w:rPr>
@@ -4343,10 +4510,10 @@
       <w:u w:val="single"/>
     </w:rPr>
   </w:style>
-  <w:style w:type="paragraph" w:styleId="a8">
+  <w:style w:type="paragraph" w:styleId="BalloonText">
     <w:name w:val="Balloon Text"/>
-    <w:basedOn w:val="a"/>
-    <w:link w:val="Char"/>
+    <w:basedOn w:val="Normal"/>
+    <w:link w:val="BalloonTextChar"/>
     <w:uiPriority w:val="99"/>
     <w:semiHidden/>
     <w:unhideWhenUsed/>
@@ -4355,20 +4522,20 @@
       <w:spacing w:after="0" w:line="240" w:lineRule="auto"/>
     </w:pPr>
     <w:rPr>
-      <w:rFonts w:ascii="SimSun" w:eastAsia="SimSun"/>
+      <w:rFonts w:ascii="宋体" w:eastAsia="宋体"/>
       <w:sz w:val="18"/>
       <w:szCs w:val="18"/>
     </w:rPr>
   </w:style>
-  <w:style w:type="character" w:customStyle="1" w:styleId="Char">
-    <w:name w:val="批注框文本 Char"/>
-    <w:basedOn w:val="a0"/>
-    <w:link w:val="a8"/>
+  <w:style w:type="character" w:customStyle="1" w:styleId="BalloonTextChar">
+    <w:name w:val="Balloon Text Char"/>
+    <w:basedOn w:val="DefaultParagraphFont"/>
+    <w:link w:val="BalloonText"/>
     <w:uiPriority w:val="99"/>
     <w:semiHidden/>
     <w:rsid w:val="003D273A"/>
     <w:rPr>
-      <w:rFonts w:ascii="SimSun" w:eastAsia="SimSun"/>
+      <w:rFonts w:ascii="宋体" w:eastAsia="宋体"/>
       <w:sz w:val="18"/>
       <w:szCs w:val="18"/>
     </w:rPr>
@@ -4532,14 +4699,14 @@
     <w:lsdException w:name="Bibliography" w:uiPriority="37"/>
     <w:lsdException w:name="TOC Heading" w:uiPriority="39" w:qFormat="1"/>
   </w:latentStyles>
-  <w:style w:type="paragraph" w:default="1" w:styleId="a">
+  <w:style w:type="paragraph" w:default="1" w:styleId="Normal">
     <w:name w:val="Normal"/>
     <w:qFormat/>
   </w:style>
-  <w:style w:type="paragraph" w:styleId="3">
+  <w:style w:type="paragraph" w:styleId="Heading3">
     <w:name w:val="heading 3"/>
-    <w:basedOn w:val="a"/>
-    <w:link w:val="3Char"/>
+    <w:basedOn w:val="Normal"/>
+    <w:link w:val="Heading3Char"/>
     <w:uiPriority w:val="9"/>
     <w:qFormat/>
     <w:rsid w:val="00641FEE"/>
@@ -4555,13 +4722,13 @@
       <w:szCs w:val="27"/>
     </w:rPr>
   </w:style>
-  <w:style w:type="character" w:default="1" w:styleId="a0">
+  <w:style w:type="character" w:default="1" w:styleId="DefaultParagraphFont">
     <w:name w:val="Default Paragraph Font"/>
     <w:uiPriority w:val="1"/>
     <w:semiHidden/>
     <w:unhideWhenUsed/>
   </w:style>
-  <w:style w:type="table" w:default="1" w:styleId="a1">
+  <w:style w:type="table" w:default="1" w:styleId="TableNormal">
     <w:name w:val="Normal Table"/>
     <w:uiPriority w:val="99"/>
     <w:semiHidden/>
@@ -4576,15 +4743,15 @@
       </w:tblCellMar>
     </w:tblPr>
   </w:style>
-  <w:style w:type="numbering" w:default="1" w:styleId="a2">
+  <w:style w:type="numbering" w:default="1" w:styleId="NoList">
     <w:name w:val="No List"/>
     <w:uiPriority w:val="99"/>
     <w:semiHidden/>
     <w:unhideWhenUsed/>
   </w:style>
-  <w:style w:type="paragraph" w:styleId="a3">
+  <w:style w:type="paragraph" w:styleId="ListParagraph">
     <w:name w:val="List Paragraph"/>
-    <w:basedOn w:val="a"/>
+    <w:basedOn w:val="Normal"/>
     <w:uiPriority w:val="34"/>
     <w:qFormat/>
     <w:rsid w:val="00B0105E"/>
@@ -4593,10 +4760,10 @@
       <w:contextualSpacing/>
     </w:pPr>
   </w:style>
-  <w:style w:type="paragraph" w:styleId="HTML">
+  <w:style w:type="paragraph" w:styleId="HTMLPreformatted">
     <w:name w:val="HTML Preformatted"/>
-    <w:basedOn w:val="a"/>
-    <w:link w:val="HTMLChar"/>
+    <w:basedOn w:val="Normal"/>
+    <w:link w:val="HTMLPreformattedChar"/>
     <w:uiPriority w:val="99"/>
     <w:semiHidden/>
     <w:unhideWhenUsed/>
@@ -4628,10 +4795,10 @@
       <w:szCs w:val="20"/>
     </w:rPr>
   </w:style>
-  <w:style w:type="character" w:customStyle="1" w:styleId="HTMLChar">
-    <w:name w:val="HTML 预设格式 Char"/>
-    <w:basedOn w:val="a0"/>
-    <w:link w:val="HTML"/>
+  <w:style w:type="character" w:customStyle="1" w:styleId="HTMLPreformattedChar">
+    <w:name w:val="HTML Preformatted Char"/>
+    <w:basedOn w:val="DefaultParagraphFont"/>
+    <w:link w:val="HTMLPreformatted"/>
     <w:uiPriority w:val="99"/>
     <w:semiHidden/>
     <w:rsid w:val="00964117"/>
@@ -4641,9 +4808,9 @@
       <w:szCs w:val="20"/>
     </w:rPr>
   </w:style>
-  <w:style w:type="character" w:styleId="a4">
+  <w:style w:type="character" w:styleId="Strong">
     <w:name w:val="Strong"/>
-    <w:basedOn w:val="a0"/>
+    <w:basedOn w:val="DefaultParagraphFont"/>
     <w:uiPriority w:val="22"/>
     <w:qFormat/>
     <w:rsid w:val="00042F28"/>
@@ -4652,7 +4819,7 @@
       <w:bCs/>
     </w:rPr>
   </w:style>
-  <w:style w:type="paragraph" w:styleId="a5">
+  <w:style w:type="paragraph" w:styleId="NoSpacing">
     <w:name w:val="No Spacing"/>
     <w:uiPriority w:val="1"/>
     <w:qFormat/>
@@ -4661,16 +4828,15 @@
       <w:spacing w:after="0" w:line="240" w:lineRule="auto"/>
     </w:pPr>
   </w:style>
-  <w:style w:type="table" w:styleId="a6">
+  <w:style w:type="table" w:styleId="TableGrid">
     <w:name w:val="Table Grid"/>
-    <w:basedOn w:val="a1"/>
+    <w:basedOn w:val="TableNormal"/>
     <w:uiPriority w:val="59"/>
     <w:rsid w:val="00F72DFD"/>
     <w:pPr>
       <w:spacing w:after="0" w:line="240" w:lineRule="auto"/>
     </w:pPr>
     <w:tblPr>
-      <w:tblInd w:w="0" w:type="dxa"/>
       <w:tblBorders>
         <w:top w:val="single" w:sz="4" w:space="0" w:color="auto"/>
         <w:left w:val="single" w:sz="4" w:space="0" w:color="auto"/>
@@ -4679,28 +4845,22 @@
         <w:insideH w:val="single" w:sz="4" w:space="0" w:color="auto"/>
         <w:insideV w:val="single" w:sz="4" w:space="0" w:color="auto"/>
       </w:tblBorders>
-      <w:tblCellMar>
-        <w:top w:w="0" w:type="dxa"/>
-        <w:left w:w="108" w:type="dxa"/>
-        <w:bottom w:w="0" w:type="dxa"/>
-        <w:right w:w="108" w:type="dxa"/>
-      </w:tblCellMar>
     </w:tblPr>
   </w:style>
   <w:style w:type="character" w:customStyle="1" w:styleId="pun">
     <w:name w:val="pun"/>
-    <w:basedOn w:val="a0"/>
+    <w:basedOn w:val="DefaultParagraphFont"/>
     <w:rsid w:val="0069506B"/>
   </w:style>
   <w:style w:type="character" w:customStyle="1" w:styleId="typ">
     <w:name w:val="typ"/>
-    <w:basedOn w:val="a0"/>
+    <w:basedOn w:val="DefaultParagraphFont"/>
     <w:rsid w:val="0069506B"/>
   </w:style>
-  <w:style w:type="character" w:customStyle="1" w:styleId="3Char">
-    <w:name w:val="标题 3 Char"/>
-    <w:basedOn w:val="a0"/>
-    <w:link w:val="3"/>
+  <w:style w:type="character" w:customStyle="1" w:styleId="Heading3Char">
+    <w:name w:val="Heading 3 Char"/>
+    <w:basedOn w:val="DefaultParagraphFont"/>
+    <w:link w:val="Heading3"/>
     <w:uiPriority w:val="9"/>
     <w:rsid w:val="00641FEE"/>
     <w:rPr>
@@ -4711,11 +4871,10 @@
       <w:szCs w:val="27"/>
     </w:rPr>
   </w:style>
-  <w:style w:type="character" w:styleId="a7">
+  <w:style w:type="character" w:styleId="Hyperlink">
     <w:name w:val="Hyperlink"/>
-    <w:basedOn w:val="a0"/>
+    <w:basedOn w:val="DefaultParagraphFont"/>
     <w:uiPriority w:val="99"/>
-    <w:semiHidden/>
     <w:unhideWhenUsed/>
     <w:rsid w:val="00641FEE"/>
     <w:rPr>
@@ -4723,10 +4882,10 @@
       <w:u w:val="single"/>
     </w:rPr>
   </w:style>
-  <w:style w:type="paragraph" w:styleId="a8">
+  <w:style w:type="paragraph" w:styleId="BalloonText">
     <w:name w:val="Balloon Text"/>
-    <w:basedOn w:val="a"/>
-    <w:link w:val="Char"/>
+    <w:basedOn w:val="Normal"/>
+    <w:link w:val="BalloonTextChar"/>
     <w:uiPriority w:val="99"/>
     <w:semiHidden/>
     <w:unhideWhenUsed/>
@@ -4735,20 +4894,20 @@
       <w:spacing w:after="0" w:line="240" w:lineRule="auto"/>
     </w:pPr>
     <w:rPr>
-      <w:rFonts w:ascii="SimSun" w:eastAsia="SimSun"/>
+      <w:rFonts w:ascii="宋体" w:eastAsia="宋体"/>
       <w:sz w:val="18"/>
       <w:szCs w:val="18"/>
     </w:rPr>
   </w:style>
-  <w:style w:type="character" w:customStyle="1" w:styleId="Char">
-    <w:name w:val="批注框文本 Char"/>
-    <w:basedOn w:val="a0"/>
-    <w:link w:val="a8"/>
+  <w:style w:type="character" w:customStyle="1" w:styleId="BalloonTextChar">
+    <w:name w:val="Balloon Text Char"/>
+    <w:basedOn w:val="DefaultParagraphFont"/>
+    <w:link w:val="BalloonText"/>
     <w:uiPriority w:val="99"/>
     <w:semiHidden/>
     <w:rsid w:val="003D273A"/>
     <w:rPr>
-      <w:rFonts w:ascii="SimSun" w:eastAsia="SimSun"/>
+      <w:rFonts w:ascii="宋体" w:eastAsia="宋体"/>
       <w:sz w:val="18"/>
       <w:szCs w:val="18"/>
     </w:rPr>
@@ -5046,7 +5205,7 @@
 </file>
 
 <file path=customXml/itemProps1.xml><?xml version="1.0" encoding="utf-8"?>
-<ds:datastoreItem xmlns:ds="http://schemas.openxmlformats.org/officeDocument/2006/customXml" ds:itemID="{57966A58-6E60-4C63-852B-971E3B26AF4F}">
+<ds:datastoreItem xmlns:ds="http://schemas.openxmlformats.org/officeDocument/2006/customXml" ds:itemID="{39CB7F47-B6DD-4A53-8084-0092579BB9F9}">
   <ds:schemaRefs>
     <ds:schemaRef ds:uri="http://schemas.openxmlformats.org/officeDocument/2006/bibliography"/>
   </ds:schemaRefs>

</xml_diff>